<commit_message>
pridano nastavovani parametru do reportu
</commit_message>
<xml_diff>
--- a/Report.docx
+++ b/Report.docx
@@ -83,44 +83,46 @@
           <w:sz w:val="32"/>
           <w:szCs w:val="32"/>
         </w:rPr>
-        <w:t>GPU Cryptohash Recovery</w:t>
-      </w:r>
-    </w:p>
-    <w:p>
-      <w:pPr>
-        <w:jc w:val="center"/>
+        <w:t xml:space="preserve">GPU </w:t>
+      </w:r>
+      <w:proofErr w:type="spellStart"/>
+      <w:r>
         <w:rPr>
           <w:b/>
           <w:sz w:val="32"/>
           <w:szCs w:val="32"/>
         </w:rPr>
-      </w:pPr>
-    </w:p>
-    <w:p>
-      <w:pPr>
-        <w:jc w:val="center"/>
+        <w:t>Cryptohash</w:t>
+      </w:r>
+      <w:proofErr w:type="spellEnd"/>
+      <w:r>
         <w:rPr>
           <w:b/>
           <w:sz w:val="32"/>
           <w:szCs w:val="32"/>
         </w:rPr>
-      </w:pPr>
+        <w:t xml:space="preserve"> </w:t>
+      </w:r>
+      <w:proofErr w:type="spellStart"/>
       <w:r>
         <w:rPr>
           <w:b/>
           <w:sz w:val="32"/>
           <w:szCs w:val="32"/>
         </w:rPr>
-        <w:t xml:space="preserve">Pavlína Kopecká, </w:t>
-      </w:r>
-      <w:r>
+        <w:t>Recovery</w:t>
+      </w:r>
+      <w:proofErr w:type="spellEnd"/>
+    </w:p>
+    <w:p>
+      <w:pPr>
+        <w:jc w:val="center"/>
         <w:rPr>
           <w:b/>
           <w:sz w:val="32"/>
           <w:szCs w:val="32"/>
         </w:rPr>
-        <w:t>Libor Kuchař</w:t>
-      </w:r>
+      </w:pPr>
     </w:p>
     <w:p>
       <w:pPr>
@@ -137,7 +139,7 @@
           <w:sz w:val="32"/>
           <w:szCs w:val="32"/>
         </w:rPr>
-        <w:t>magisterské studium, FIT CVUT, Thákurova 9, 160 00 Praha 6</w:t>
+        <w:t>Pavlína Kopecká, Libor Kuchař</w:t>
       </w:r>
     </w:p>
     <w:p>
@@ -155,31 +157,25 @@
           <w:sz w:val="32"/>
           <w:szCs w:val="32"/>
         </w:rPr>
-        <w:t>Prosinec</w:t>
-      </w:r>
-      <w:r>
+        <w:t>magisterské studium, FIT CVUT, Thákurova 9, 160 00 Praha 6</w:t>
+      </w:r>
+    </w:p>
+    <w:p>
+      <w:pPr>
+        <w:jc w:val="center"/>
         <w:rPr>
           <w:b/>
           <w:sz w:val="32"/>
           <w:szCs w:val="32"/>
         </w:rPr>
-        <w:t xml:space="preserve"> </w:t>
-      </w:r>
+      </w:pPr>
       <w:r>
         <w:rPr>
           <w:b/>
           <w:sz w:val="32"/>
           <w:szCs w:val="32"/>
         </w:rPr>
-        <w:t>3</w:t>
-      </w:r>
-      <w:r>
-        <w:rPr>
-          <w:b/>
-          <w:sz w:val="32"/>
-          <w:szCs w:val="32"/>
-        </w:rPr>
-        <w:t>, 2019</w:t>
+        <w:t>Prosinec 3, 2019</w:t>
       </w:r>
     </w:p>
     <w:p>
@@ -203,14 +199,30 @@
         <w:t xml:space="preserve">Mnoho aplikací (zejména těch webových) si musí nějakým způsobem ukládat hesla svých uživatelů. </w:t>
       </w:r>
       <w:r>
-        <w:t xml:space="preserve">V současné době stále existují weby, které ukládají hesla jako plaintext, toto řešení je ale nebezpečné, protože pokud se útočník nějakým způsobem dostane k databázi hesel, tak mu nic nebrání se k původnímu heslu dostat. Proto je doporučeno hesla zahashovat pomocí silné kryptografické hashovací funkce a následně tuto hodnotu uložit. </w:t>
+        <w:t xml:space="preserve">V současné době stále existují weby, které ukládají hesla jako </w:t>
+      </w:r>
+      <w:proofErr w:type="spellStart"/>
+      <w:r>
+        <w:t>plaintext</w:t>
+      </w:r>
+      <w:proofErr w:type="spellEnd"/>
+      <w:r>
+        <w:t xml:space="preserve">, toto řešení je ale nebezpečné, protože pokud se útočník nějakým způsobem dostane k databázi hesel, tak mu nic nebrání se k původnímu heslu dostat. Proto je doporučeno hesla </w:t>
+      </w:r>
+      <w:proofErr w:type="spellStart"/>
+      <w:r>
+        <w:t>zahashovat</w:t>
+      </w:r>
+      <w:proofErr w:type="spellEnd"/>
+      <w:r>
+        <w:t xml:space="preserve"> pomocí silné kryptografické hashovací funkce a následně tuto hodnotu uložit. </w:t>
       </w:r>
     </w:p>
     <w:p>
       <w:r>
         <w:t>Bezpečná hashovací funkce by měla splňovat následující tři body: (</w:t>
       </w:r>
-      <w:hyperlink r:id="rId5" w:history="1">
+      <w:hyperlink r:id="rId6" w:history="1">
         <w:r>
           <w:rPr>
             <w:rStyle w:val="Hypertextovodkaz"/>
@@ -269,7 +281,15 @@
         <w:t xml:space="preserve"> </w:t>
       </w:r>
       <w:r>
-        <w:t>hashovací funkce má omezený obor hodnot, existuje tedy více předloh, který mají stejný výsledný hash.</w:t>
+        <w:t xml:space="preserve">hashovací funkce má omezený obor hodnot, existuje tedy více předloh, který mají stejný výsledný </w:t>
+      </w:r>
+      <w:proofErr w:type="spellStart"/>
+      <w:r>
+        <w:t>hash</w:t>
+      </w:r>
+      <w:proofErr w:type="spellEnd"/>
+      <w:r>
+        <w:t>.</w:t>
       </w:r>
     </w:p>
     <w:p>
@@ -295,12 +315,38 @@
         <w:t xml:space="preserve">: </w:t>
       </w:r>
       <w:r>
-        <w:t>Je obtížné systematicky najít dvojici vstupů (x,y), pro které h(x)=h(y).</w:t>
-      </w:r>
-    </w:p>
-    <w:p>
-      <w:r>
-        <w:t xml:space="preserve">Jak je patrné z 1. bodu, nelze z hashe systematicky získat původní hodnotu. Jediný způsob, jak získat původní hodnotu je nějakým způsobem „odhadnout“ tuto hodnotu a zahashovat jí pomocí použité kryptografické funkce a tyto hodnoty následně porovnat. </w:t>
+        <w:t>Je obtížné systematicky najít dvojici vstupů (</w:t>
+      </w:r>
+      <w:proofErr w:type="spellStart"/>
+      <w:proofErr w:type="gramStart"/>
+      <w:r>
+        <w:t>x,y</w:t>
+      </w:r>
+      <w:proofErr w:type="spellEnd"/>
+      <w:proofErr w:type="gramEnd"/>
+      <w:r>
+        <w:t>), pro které h(x)=h(y).</w:t>
+      </w:r>
+    </w:p>
+    <w:p>
+      <w:r>
+        <w:t>Jak je patrné z 1. bodu, nelze z </w:t>
+      </w:r>
+      <w:proofErr w:type="spellStart"/>
+      <w:r>
+        <w:t>hashe</w:t>
+      </w:r>
+      <w:proofErr w:type="spellEnd"/>
+      <w:r>
+        <w:t xml:space="preserve"> systematicky získat původní hodnotu. Jediný způsob, jak získat původní hodnotu je nějakým způsobem „odhadnout“ tuto hodnotu a </w:t>
+      </w:r>
+      <w:proofErr w:type="spellStart"/>
+      <w:r>
+        <w:t>zahashovat</w:t>
+      </w:r>
+      <w:proofErr w:type="spellEnd"/>
+      <w:r>
+        <w:t xml:space="preserve"> jí pomocí použité kryptografické funkce a tyto hodnoty následně porovnat. </w:t>
       </w:r>
       <w:r>
         <w:t>Jakým způsobem ale původní heslo odhadnout</w:t>
@@ -328,7 +374,11 @@
         <w:t>– jediné 100% spolehlivé řešení, vyzkouší se všechn</w:t>
       </w:r>
       <w:r>
-        <w:t>y možné kombinace hesel v dané délce. Počet kombinací je ale a</w:t>
+        <w:t xml:space="preserve">y možné kombinace hesel v dané délce. Počet kombinací je ale </w:t>
+      </w:r>
+      <w:proofErr w:type="spellStart"/>
+      <w:r>
+        <w:t>a</w:t>
       </w:r>
       <w:r>
         <w:rPr>
@@ -336,6 +386,7 @@
         </w:rPr>
         <w:t>L</w:t>
       </w:r>
+      <w:proofErr w:type="spellEnd"/>
       <w:r>
         <w:t xml:space="preserve"> kde a je délka abecedy (malá + velká písmena a čísla je 62) a L je délka hesla. Od určité délky není časově možné heslo prolomit.</w:t>
       </w:r>
@@ -383,9 +434,11 @@
       <w:r>
         <w:t xml:space="preserve">– tato metoda využívá jako základ slovníkový útok, ale slova z tohoto slovníku nějakým způsobem upravuje (např. zaměňuje velikost písmen, přehazuje podobná písmena, přidává před/za/do slova řetězce různé délky </w:t>
       </w:r>
+      <w:proofErr w:type="gramStart"/>
       <w:r>
         <w:t>atd...</w:t>
       </w:r>
+      <w:proofErr w:type="gramEnd"/>
       <w:r>
         <w:t>)</w:t>
       </w:r>
@@ -408,14 +461,30 @@
     </w:p>
     <w:p>
       <w:r>
-        <w:t xml:space="preserve">Všechny zmíněné útoky lze provádět pomocí CPU (např. slovníkový útok nemá cenu vůbec provádět na GPU z důvodu, že bottleneck je stejně čtení z disku), v případě delších komplexnějších hesel ale </w:t>
+        <w:t xml:space="preserve">Všechny zmíněné útoky lze provádět pomocí CPU (např. slovníkový útok nemá cenu vůbec provádět na GPU z důvodu, že </w:t>
+      </w:r>
+      <w:proofErr w:type="spellStart"/>
+      <w:r>
+        <w:t>bottleneck</w:t>
+      </w:r>
+      <w:proofErr w:type="spellEnd"/>
+      <w:r>
+        <w:t xml:space="preserve"> je stejně čtení z disku), v případě delších komplexnějších hesel ale </w:t>
       </w:r>
       <w:r>
         <w:lastRenderedPageBreak/>
         <w:t xml:space="preserve">CPU již selhává. </w:t>
       </w:r>
       <w:r>
-        <w:t xml:space="preserve">Tato práce se tedy zabývá nástrojem na získávání hesel z MD5 hashů za použití CUDA, konkrétně se bude jednat o </w:t>
+        <w:t xml:space="preserve">Tato práce se tedy zabývá nástrojem na získávání hesel z MD5 </w:t>
+      </w:r>
+      <w:proofErr w:type="spellStart"/>
+      <w:r>
+        <w:t>hashů</w:t>
+      </w:r>
+      <w:proofErr w:type="spellEnd"/>
+      <w:r>
+        <w:t xml:space="preserve"> za použití CUDA, konkrétně se bude jednat o </w:t>
       </w:r>
       <w:r>
         <w:rPr>
@@ -490,7 +559,23 @@
         </w:numPr>
       </w:pPr>
       <w:r>
-        <w:t>K řetězci délky L, který obsahuje znaky z abecedy délky A se budeme chovat jako k číslu o počtu číslicích L a základu A. K tomuto číslu je možné navrhnout softwarovou sčítačkou a pomocí této sčítačky můžeme postupně proiterovat všechny řetězce o délce L. V případě že dojde k přenosu z nejvyššího řádu (poslední znak se vrátí opět na první) tak víme, že jsme proiterovali všechny možnosti.</w:t>
+        <w:t xml:space="preserve">K řetězci délky L, který obsahuje znaky z abecedy délky A se budeme chovat jako k číslu o počtu číslicích L a základu A. K tomuto číslu je možné navrhnout softwarovou sčítačkou a pomocí této sčítačky můžeme postupně </w:t>
+      </w:r>
+      <w:proofErr w:type="spellStart"/>
+      <w:r>
+        <w:t>proiterovat</w:t>
+      </w:r>
+      <w:proofErr w:type="spellEnd"/>
+      <w:r>
+        <w:t xml:space="preserve"> všechny řetězce o délce L. V případě že dojde k přenosu z nejvyššího řádu (poslední znak se vrátí opět na první) tak víme, že jsme </w:t>
+      </w:r>
+      <w:proofErr w:type="spellStart"/>
+      <w:r>
+        <w:t>proiterovali</w:t>
+      </w:r>
+      <w:proofErr w:type="spellEnd"/>
+      <w:r>
+        <w:t xml:space="preserve"> všechny možnosti.</w:t>
       </w:r>
     </w:p>
     <w:p>
@@ -517,7 +602,15 @@
         </w:numPr>
       </w:pPr>
       <w:r>
-        <w:t>Tento řetězec zahashujeme pomocí funkce MD5.</w:t>
+        <w:t xml:space="preserve">Tento řetězec </w:t>
+      </w:r>
+      <w:proofErr w:type="spellStart"/>
+      <w:r>
+        <w:t>zahashujeme</w:t>
+      </w:r>
+      <w:proofErr w:type="spellEnd"/>
+      <w:r>
+        <w:t xml:space="preserve"> pomocí funkce MD5.</w:t>
       </w:r>
     </w:p>
     <w:p>
@@ -529,7 +622,23 @@
         </w:numPr>
       </w:pPr>
       <w:r>
-        <w:t>Porovnáme výsledný hash se zadaným hashem. Pokud se shoduje vrátíme daný řetězec = jedná se o původní hodnotu a pokračujeme ke kroku 7), jinak pokračujeme na krok 5)</w:t>
+        <w:t xml:space="preserve">Porovnáme výsledný </w:t>
+      </w:r>
+      <w:proofErr w:type="spellStart"/>
+      <w:r>
+        <w:t>hash</w:t>
+      </w:r>
+      <w:proofErr w:type="spellEnd"/>
+      <w:r>
+        <w:t xml:space="preserve"> se zadaným </w:t>
+      </w:r>
+      <w:proofErr w:type="spellStart"/>
+      <w:r>
+        <w:t>hashem</w:t>
+      </w:r>
+      <w:proofErr w:type="spellEnd"/>
+      <w:r>
+        <w:t>. Pokud se shoduje vrátíme daný řetězec = jedná se o původní hodnotu a pokračujeme ke kroku 7), jinak pokračujeme na krok 5)</w:t>
       </w:r>
     </w:p>
     <w:p>
@@ -565,7 +674,15 @@
         </w:numPr>
       </w:pPr>
       <w:r>
-        <w:t>V případě nalezení dané hodnoty jí vypíšeme, jinak vypíšeme „No matches“, uvolní se prostředky, program se ukončí.</w:t>
+        <w:t xml:space="preserve">V případě nalezení dané hodnoty jí vypíšeme, jinak vypíšeme „No </w:t>
+      </w:r>
+      <w:proofErr w:type="spellStart"/>
+      <w:r>
+        <w:t>matches</w:t>
+      </w:r>
+      <w:proofErr w:type="spellEnd"/>
+      <w:r>
+        <w:t>“, uvolní se prostředky, program se ukončí.</w:t>
       </w:r>
     </w:p>
     <w:p>
@@ -593,7 +710,63 @@
     </w:p>
     <w:p>
       <w:r>
-        <w:t xml:space="preserve">Sekvenční řešení vždy přečte jeden řetězec ze slovníku, poté následně tento řetězec zahashuje pomocí funkce MD5, které následně porovná se zadaným hashem. Pokud se hash shoduje tak tento řetězec je původní heslo. Pokud hash neshoduje, tak se za daný řetězec pomocí bruteforce funkce přidávají všechny řetězce dané délky a abecedy. Tyto rozšířené řetězce se taktéž hashují pomocí funkce MD5 a následně porovnávají se zadaným hashem. </w:t>
+        <w:t xml:space="preserve">Sekvenční řešení vždy přečte jeden řetězec ze slovníku, poté následně tento řetězec </w:t>
+      </w:r>
+      <w:proofErr w:type="spellStart"/>
+      <w:r>
+        <w:t>zahashuje</w:t>
+      </w:r>
+      <w:proofErr w:type="spellEnd"/>
+      <w:r>
+        <w:t xml:space="preserve"> pomocí funkce MD5, které následně porovná se zadaným </w:t>
+      </w:r>
+      <w:proofErr w:type="spellStart"/>
+      <w:r>
+        <w:t>hashem</w:t>
+      </w:r>
+      <w:proofErr w:type="spellEnd"/>
+      <w:r>
+        <w:t xml:space="preserve">. Pokud se </w:t>
+      </w:r>
+      <w:proofErr w:type="spellStart"/>
+      <w:r>
+        <w:t>hash</w:t>
+      </w:r>
+      <w:proofErr w:type="spellEnd"/>
+      <w:r>
+        <w:t xml:space="preserve"> shoduje tak tento řetězec je původní heslo. Pokud </w:t>
+      </w:r>
+      <w:proofErr w:type="spellStart"/>
+      <w:r>
+        <w:t>hash</w:t>
+      </w:r>
+      <w:proofErr w:type="spellEnd"/>
+      <w:r>
+        <w:t xml:space="preserve"> neshoduje, tak se za daný řetězec pomocí </w:t>
+      </w:r>
+      <w:proofErr w:type="spellStart"/>
+      <w:r>
+        <w:t>bruteforce</w:t>
+      </w:r>
+      <w:proofErr w:type="spellEnd"/>
+      <w:r>
+        <w:t xml:space="preserve"> funkce přidávají všechny řetězce dané délky a abecedy. Tyto rozšířené řetězce se taktéž </w:t>
+      </w:r>
+      <w:proofErr w:type="spellStart"/>
+      <w:r>
+        <w:t>hashují</w:t>
+      </w:r>
+      <w:proofErr w:type="spellEnd"/>
+      <w:r>
+        <w:t xml:space="preserve"> pomocí funkce MD5 a následně porovnávají se zadaným </w:t>
+      </w:r>
+      <w:proofErr w:type="spellStart"/>
+      <w:r>
+        <w:t>hashem</w:t>
+      </w:r>
+      <w:proofErr w:type="spellEnd"/>
+      <w:r>
+        <w:t xml:space="preserve">. </w:t>
       </w:r>
     </w:p>
     <w:p>
@@ -625,7 +798,15 @@
         <w:t xml:space="preserve">Nejprve host nakopíruje používanou abecedu </w:t>
       </w:r>
       <w:r>
-        <w:t>a zadaný hash do paměti konstant GPU a připraví paměť pro uložení nalezeného řetězce. Poté následně spustí kernel s N bloky a M vlákny (obě konstanty jsou nastavitelné během spuštění programu). Kernel se spouští zvlášť pro řetězec každé délky (takže např, pokud zkoušíme hesla v rozsahu 1-3 znaků, tak se nejprve pustí kernel pro řetězce délky 1, pak 2 atd..)</w:t>
+        <w:t xml:space="preserve">a zadaný </w:t>
+      </w:r>
+      <w:proofErr w:type="spellStart"/>
+      <w:r>
+        <w:t>hash</w:t>
+      </w:r>
+      <w:proofErr w:type="spellEnd"/>
+      <w:r>
+        <w:t xml:space="preserve"> do paměti konstant GPU a připraví paměť pro uložení nalezeného řetězce. Poté následně spustí kernel s N bloky a M vlákny (obě konstanty jsou nastavitelné během spuštění programu). Kernel se spouští zvlášť pro řetězec každé délky (takže např, pokud zkoušíme hesla v rozsahu 1-3 znaků, tak se nejprve pustí kernel pro řetězce délky 1, pak 2 atd..)</w:t>
       </w:r>
       <w:r>
         <w:t xml:space="preserve">. Po spuštění kernelu se čeká až je dokončen a host následně </w:t>
@@ -637,13 +818,29 @@
         <w:t xml:space="preserve"> jestli se podařilo nalézt původní řetězec. Pokud ano, tak se vypíše a program končí</w:t>
       </w:r>
       <w:r>
-        <w:t>, pokud ne pokračuje se s dalším rozsahem, či pokud vyčerpal všechny možnosti tak program končí s hláškou „No matches“.</w:t>
+        <w:t xml:space="preserve">, pokud ne pokračuje se s dalším rozsahem, či pokud vyčerpal všechny možnosti tak program končí s hláškou „No </w:t>
+      </w:r>
+      <w:proofErr w:type="spellStart"/>
+      <w:r>
+        <w:t>matches</w:t>
+      </w:r>
+      <w:proofErr w:type="spellEnd"/>
+      <w:r>
+        <w:t>“.</w:t>
       </w:r>
     </w:p>
     <w:p>
       <w:r>
         <w:lastRenderedPageBreak/>
-        <w:t xml:space="preserve">Poté se na device pro každé vlákno </w:t>
+        <w:t xml:space="preserve">Poté se na </w:t>
+      </w:r>
+      <w:proofErr w:type="spellStart"/>
+      <w:r>
+        <w:t>device</w:t>
+      </w:r>
+      <w:proofErr w:type="spellEnd"/>
+      <w:r>
+        <w:t xml:space="preserve"> pro každé vlákno </w:t>
       </w:r>
       <w:r>
         <w:t>zjistí,</w:t>
@@ -658,7 +855,23 @@
         <w:t xml:space="preserve"> aby se projely všechny kombinace se používá zaokrouhlování přídělu práce směrem nahoru, je tedy možné, že některá vlákna vykonávají stejnou práci. </w:t>
       </w:r>
       <w:r>
-        <w:t>Začátek práce je určeno 64-bitovým číslem (bylo by možné rozšířit i na 128, či 256-bitové číslo), počáteční permutace se zjistí tak, že se toto číslo postupně modulí a dělí (stejný princip jako bychom převáděli třeba desítkové číslo na dvojkové).</w:t>
+        <w:t xml:space="preserve">Začátek práce je určeno </w:t>
+      </w:r>
+      <w:proofErr w:type="gramStart"/>
+      <w:r>
+        <w:t>64-bitovým</w:t>
+      </w:r>
+      <w:proofErr w:type="gramEnd"/>
+      <w:r>
+        <w:t xml:space="preserve"> číslem (bylo by možné rozšířit i na 128, či 256-bitové číslo), počáteční permutace se zjistí tak, že se toto číslo postupně </w:t>
+      </w:r>
+      <w:proofErr w:type="spellStart"/>
+      <w:r>
+        <w:t>modulí</w:t>
+      </w:r>
+      <w:proofErr w:type="spellEnd"/>
+      <w:r>
+        <w:t xml:space="preserve"> a dělí (stejný princip jako bychom převáděli třeba desítkové číslo na dvojkové).</w:t>
       </w:r>
     </w:p>
     <w:p>
@@ -666,10 +879,7 @@
         <w:t xml:space="preserve">Poté se zavolá funkce podobná sekvenční funkci, ovšem s jiným počátečním nastavením sčítačky než samé 0. Tato funkce také vždy po určitém počtu iterací (podle nastavení </w:t>
       </w:r>
       <w:r>
-        <w:t>THRESHOLD</w:t>
-      </w:r>
-      <w:r>
-        <w:t>)</w:t>
+        <w:t>THRESHOLD)</w:t>
       </w:r>
       <w:r>
         <w:t xml:space="preserve"> kontroluje, jestli nějaké z vláken již původní hodnotu nenašlo (pokud ano skončí práci).</w:t>
@@ -677,7 +887,15 @@
     </w:p>
     <w:p>
       <w:r>
-        <w:t xml:space="preserve">V případě nalezení správného hesla (hashe sedí) se toto heslo zapíše do paměti, kterou připravil host. Vzhledem k nízké pravděpodobnosti, že dvě vlákna naleznou řetězec se stejným otiskem </w:t>
+        <w:t>V případě nalezení správného hesla (</w:t>
+      </w:r>
+      <w:proofErr w:type="spellStart"/>
+      <w:r>
+        <w:t>hashe</w:t>
+      </w:r>
+      <w:proofErr w:type="spellEnd"/>
+      <w:r>
+        <w:t xml:space="preserve"> sedí) se toto heslo zapíše do paměti, kterou připravil host. Vzhledem k nízké pravděpodobnosti, že dvě vlákna naleznou řetězec se stejným otiskem </w:t>
       </w:r>
       <w:r>
         <w:t xml:space="preserve">se vůbec neřeší atomické operace. </w:t>
@@ -696,7 +914,15 @@
         <w:t>Vzhledem k libovolné velikosti slovníku (teoreticky může být velký i několik TB) a předem neznámé velikosti RAM a VRAM program tento slovník „porcuje“ po blocích určité délky. Načítání slov na hostovi probíhá ve dvou fázích.</w:t>
       </w:r>
       <w:r>
-        <w:t xml:space="preserve"> V první fázi se zjišťuje, jak dlouhé je nejdelší slovo v dané skupině slov a kolik slov bude vlastně načteno. Všechna slova budou muset být zarovnána na délku nejdelšího slova (aby bylo možné se stringy smysluplně pracovat). Počet slov se určí v</w:t>
+        <w:t xml:space="preserve"> V první fázi se zjišťuje, jak dlouhé je nejdelší slovo v dané skupině slov a kolik slov bude vlastně načteno. Všechna slova budou muset být zarovnána na délku nejdelšího slova (aby bylo možné se </w:t>
+      </w:r>
+      <w:proofErr w:type="spellStart"/>
+      <w:r>
+        <w:t>stringy</w:t>
+      </w:r>
+      <w:proofErr w:type="spellEnd"/>
+      <w:r>
+        <w:t xml:space="preserve"> smysluplně pracovat). Počet slov se určí v</w:t>
       </w:r>
       <w:r>
         <w:t xml:space="preserve"> závislosti na nastavení </w:t>
@@ -731,7 +957,55 @@
         <w:t xml:space="preserve">Po získání počtu slov v dané iteraci se následně tato slova načtou do paměti hostitele, </w:t>
       </w:r>
       <w:r>
-        <w:t xml:space="preserve">vzhledem k nemožnosti použití strlen na device se tato informace ukládá na poslední bajt daného slova (vždy je alokováno max(strlen) + 2, jeden bajt pro null byte a druhý právě pro uložení délky aktuálního slova). Vzhledem k datovému rozsahu byte (resp. unsigned char) pro uložení maximální délky slova tato implementace nepočítá se slovy </w:t>
+        <w:t xml:space="preserve">vzhledem k nemožnosti použití </w:t>
+      </w:r>
+      <w:proofErr w:type="spellStart"/>
+      <w:r>
+        <w:t>strlen</w:t>
+      </w:r>
+      <w:proofErr w:type="spellEnd"/>
+      <w:r>
+        <w:t xml:space="preserve"> na </w:t>
+      </w:r>
+      <w:proofErr w:type="spellStart"/>
+      <w:r>
+        <w:t>device</w:t>
+      </w:r>
+      <w:proofErr w:type="spellEnd"/>
+      <w:r>
+        <w:t xml:space="preserve"> se tato informace ukládá na poslední bajt daného slova (vždy je alokováno max(</w:t>
+      </w:r>
+      <w:proofErr w:type="spellStart"/>
+      <w:r>
+        <w:t>strlen</w:t>
+      </w:r>
+      <w:proofErr w:type="spellEnd"/>
+      <w:r>
+        <w:t xml:space="preserve">) + 2, jeden bajt pro </w:t>
+      </w:r>
+      <w:proofErr w:type="spellStart"/>
+      <w:r>
+        <w:t>null</w:t>
+      </w:r>
+      <w:proofErr w:type="spellEnd"/>
+      <w:r>
+        <w:t xml:space="preserve"> byte a druhý právě pro uložení délky aktuálního slova). Vzhledem k datovému rozsahu byte (resp. </w:t>
+      </w:r>
+      <w:proofErr w:type="spellStart"/>
+      <w:r>
+        <w:t>unsigned</w:t>
+      </w:r>
+      <w:proofErr w:type="spellEnd"/>
+      <w:r>
+        <w:t xml:space="preserve"> </w:t>
+      </w:r>
+      <w:proofErr w:type="spellStart"/>
+      <w:r>
+        <w:t>char</w:t>
+      </w:r>
+      <w:proofErr w:type="spellEnd"/>
+      <w:r>
+        <w:t xml:space="preserve">) pro uložení maximální délky slova tato implementace nepočítá se slovy </w:t>
       </w:r>
       <w:r>
         <w:t>delších,</w:t>
@@ -748,7 +1022,31 @@
     </w:p>
     <w:p>
       <w:r>
-        <w:t>Před samotným spuštěním kernelu je ještě do paměti symbolů nakopírován hash, slovníky a pravidla pro rozšířený slovníkový útok. Taktéž se připraví paměť na uložení řetězce, který má stejný hash jako hledaný hash.</w:t>
+        <w:t xml:space="preserve">Před samotným spuštěním kernelu je ještě do paměti symbolů nakopírován </w:t>
+      </w:r>
+      <w:proofErr w:type="spellStart"/>
+      <w:r>
+        <w:t>hash</w:t>
+      </w:r>
+      <w:proofErr w:type="spellEnd"/>
+      <w:r>
+        <w:t xml:space="preserve">, slovníky a pravidla pro rozšířený slovníkový útok. Taktéž se připraví paměť na uložení řetězce, který má stejný </w:t>
+      </w:r>
+      <w:proofErr w:type="spellStart"/>
+      <w:r>
+        <w:t>hash</w:t>
+      </w:r>
+      <w:proofErr w:type="spellEnd"/>
+      <w:r>
+        <w:t xml:space="preserve"> jako hledaný </w:t>
+      </w:r>
+      <w:proofErr w:type="spellStart"/>
+      <w:r>
+        <w:t>hash</w:t>
+      </w:r>
+      <w:proofErr w:type="spellEnd"/>
+      <w:r>
+        <w:t>.</w:t>
       </w:r>
       <w:r>
         <w:t xml:space="preserve"> Poté se nakopírují slova ze slovníku do paměti VRAM, slova jsou uložena v 1D poli a každé slovo je zarovnané na délku nejdelšího slova + 2. </w:t>
@@ -765,7 +1063,15 @@
     </w:p>
     <w:p>
       <w:r>
-        <w:t xml:space="preserve">Na straně device se </w:t>
+        <w:t xml:space="preserve">Na straně </w:t>
+      </w:r>
+      <w:proofErr w:type="spellStart"/>
+      <w:r>
+        <w:t>device</w:t>
+      </w:r>
+      <w:proofErr w:type="spellEnd"/>
+      <w:r>
+        <w:t xml:space="preserve"> se </w:t>
       </w:r>
       <w:r>
         <w:t>podle bloku a vlákna získá oblast paměti nad kterou má dané vlákno pracovat</w:t>
@@ -777,8 +1083,533 @@
         <w:t>DICTIONARY_THRESHOLD</w:t>
       </w:r>
       <w:r>
-        <w:t>) se kontroluje, jestli již náhodou nebyl řetězec s odpovídajícím hashem nalezen.</w:t>
-      </w:r>
+        <w:t xml:space="preserve">) se kontroluje, jestli již náhodou nebyl řetězec s odpovídajícím </w:t>
+      </w:r>
+      <w:proofErr w:type="spellStart"/>
+      <w:r>
+        <w:t>hashem</w:t>
+      </w:r>
+      <w:proofErr w:type="spellEnd"/>
+      <w:r>
+        <w:t xml:space="preserve"> nalezen.</w:t>
+      </w:r>
+    </w:p>
+    <w:p>
+      <w:pPr>
+        <w:pStyle w:val="Nadpis2"/>
+      </w:pPr>
+      <w:r>
+        <w:t>Měření:</w:t>
+      </w:r>
+    </w:p>
+    <w:tbl>
+      <w:tblPr>
+        <w:tblStyle w:val="Mkatabulky"/>
+        <w:tblW w:w="0" w:type="auto"/>
+        <w:tblLook w:val="04A0" w:firstRow="1" w:lastRow="0" w:firstColumn="1" w:lastColumn="0" w:noHBand="0" w:noVBand="1"/>
+      </w:tblPr>
+      <w:tblGrid>
+        <w:gridCol w:w="4531"/>
+        <w:gridCol w:w="4531"/>
+      </w:tblGrid>
+      <w:tr>
+        <w:tc>
+          <w:tcPr>
+            <w:tcW w:w="9062" w:type="dxa"/>
+            <w:gridSpan w:val="2"/>
+          </w:tcPr>
+          <w:p>
+            <w:pPr>
+              <w:jc w:val="center"/>
+              <w:rPr>
+                <w:b/>
+                <w:bCs/>
+              </w:rPr>
+            </w:pPr>
+            <w:r>
+              <w:rPr>
+                <w:b/>
+                <w:bCs/>
+              </w:rPr>
+              <w:t xml:space="preserve">Sestava 1 </w:t>
+            </w:r>
+            <w:r>
+              <w:rPr>
+                <w:b/>
+                <w:bCs/>
+              </w:rPr>
+              <w:t>–</w:t>
+            </w:r>
+            <w:r>
+              <w:rPr>
+                <w:b/>
+                <w:bCs/>
+              </w:rPr>
+              <w:t xml:space="preserve"> Windows</w:t>
+            </w:r>
+          </w:p>
+        </w:tc>
+      </w:tr>
+      <w:tr>
+        <w:tc>
+          <w:tcPr>
+            <w:tcW w:w="4531" w:type="dxa"/>
+          </w:tcPr>
+          <w:p>
+            <w:pPr>
+              <w:rPr>
+                <w:b/>
+                <w:bCs/>
+              </w:rPr>
+            </w:pPr>
+            <w:r>
+              <w:rPr>
+                <w:b/>
+                <w:bCs/>
+              </w:rPr>
+              <w:t>Procesor</w:t>
+            </w:r>
+          </w:p>
+        </w:tc>
+        <w:tc>
+          <w:tcPr>
+            <w:tcW w:w="4531" w:type="dxa"/>
+          </w:tcPr>
+          <w:p>
+            <w:r>
+              <w:t xml:space="preserve">AMD </w:t>
+            </w:r>
+            <w:proofErr w:type="spellStart"/>
+            <w:r>
+              <w:t>Ryzen</w:t>
+            </w:r>
+            <w:proofErr w:type="spellEnd"/>
+            <w:r>
+              <w:t xml:space="preserve"> 5 1600 </w:t>
+            </w:r>
+            <w:r>
+              <w:rPr>
+                <w:b/>
+                <w:bCs/>
+              </w:rPr>
+              <w:t>@3.4GHz</w:t>
+            </w:r>
+            <w:r>
+              <w:t xml:space="preserve"> </w:t>
+            </w:r>
+          </w:p>
+        </w:tc>
+      </w:tr>
+      <w:tr>
+        <w:tc>
+          <w:tcPr>
+            <w:tcW w:w="4531" w:type="dxa"/>
+          </w:tcPr>
+          <w:p>
+            <w:pPr>
+              <w:rPr>
+                <w:b/>
+                <w:bCs/>
+              </w:rPr>
+            </w:pPr>
+            <w:r>
+              <w:rPr>
+                <w:b/>
+                <w:bCs/>
+              </w:rPr>
+              <w:t>Grafická karta</w:t>
+            </w:r>
+          </w:p>
+        </w:tc>
+        <w:tc>
+          <w:tcPr>
+            <w:tcW w:w="4531" w:type="dxa"/>
+          </w:tcPr>
+          <w:p>
+            <w:r>
+              <w:t xml:space="preserve">MSI </w:t>
+            </w:r>
+            <w:proofErr w:type="spellStart"/>
+            <w:r>
+              <w:t>GeForce</w:t>
+            </w:r>
+            <w:proofErr w:type="spellEnd"/>
+            <w:r>
+              <w:t xml:space="preserve"> GTX 1080 SEA HAWK X (GDDR5X 10108MHz) GTX1080 (1708MHz)</w:t>
+            </w:r>
+          </w:p>
+        </w:tc>
+      </w:tr>
+      <w:tr>
+        <w:tc>
+          <w:tcPr>
+            <w:tcW w:w="4531" w:type="dxa"/>
+          </w:tcPr>
+          <w:p>
+            <w:pPr>
+              <w:rPr>
+                <w:b/>
+                <w:bCs/>
+              </w:rPr>
+            </w:pPr>
+            <w:r>
+              <w:rPr>
+                <w:b/>
+                <w:bCs/>
+              </w:rPr>
+              <w:t>Paměť</w:t>
+            </w:r>
+          </w:p>
+        </w:tc>
+        <w:tc>
+          <w:tcPr>
+            <w:tcW w:w="4531" w:type="dxa"/>
+          </w:tcPr>
+          <w:p>
+            <w:r>
+              <w:t xml:space="preserve">RAM: G.SKILL </w:t>
+            </w:r>
+            <w:proofErr w:type="gramStart"/>
+            <w:r>
+              <w:t>16GB</w:t>
+            </w:r>
+            <w:proofErr w:type="gramEnd"/>
+            <w:r>
+              <w:t xml:space="preserve"> KIT DDR4 3200MHz CL14 </w:t>
+            </w:r>
+            <w:proofErr w:type="spellStart"/>
+            <w:r>
+              <w:t>Flare</w:t>
+            </w:r>
+            <w:proofErr w:type="spellEnd"/>
+            <w:r>
+              <w:t xml:space="preserve"> X </w:t>
+            </w:r>
+            <w:proofErr w:type="spellStart"/>
+            <w:r>
+              <w:t>for</w:t>
+            </w:r>
+            <w:proofErr w:type="spellEnd"/>
+            <w:r>
+              <w:t xml:space="preserve"> AMD</w:t>
+            </w:r>
+          </w:p>
+        </w:tc>
+      </w:tr>
+      <w:tr>
+        <w:tc>
+          <w:tcPr>
+            <w:tcW w:w="4531" w:type="dxa"/>
+          </w:tcPr>
+          <w:p>
+            <w:pPr>
+              <w:rPr>
+                <w:b/>
+                <w:bCs/>
+              </w:rPr>
+            </w:pPr>
+            <w:r>
+              <w:rPr>
+                <w:b/>
+                <w:bCs/>
+              </w:rPr>
+              <w:t>Pevný disk</w:t>
+            </w:r>
+          </w:p>
+        </w:tc>
+        <w:tc>
+          <w:tcPr>
+            <w:tcW w:w="4531" w:type="dxa"/>
+          </w:tcPr>
+          <w:p>
+            <w:r>
+              <w:t xml:space="preserve">Seagate </w:t>
+            </w:r>
+            <w:proofErr w:type="spellStart"/>
+            <w:r>
+              <w:t>BarraCuda</w:t>
+            </w:r>
+            <w:proofErr w:type="spellEnd"/>
+            <w:r>
+              <w:t xml:space="preserve"> 2TB  7200RPM</w:t>
+            </w:r>
+          </w:p>
+        </w:tc>
+      </w:tr>
+      <w:tr>
+        <w:tc>
+          <w:tcPr>
+            <w:tcW w:w="4531" w:type="dxa"/>
+          </w:tcPr>
+          <w:p>
+            <w:pPr>
+              <w:rPr>
+                <w:b/>
+                <w:bCs/>
+              </w:rPr>
+            </w:pPr>
+            <w:proofErr w:type="spellStart"/>
+            <w:r>
+              <w:rPr>
+                <w:b/>
+                <w:bCs/>
+              </w:rPr>
+              <w:t>Operačný</w:t>
+            </w:r>
+            <w:proofErr w:type="spellEnd"/>
+            <w:r>
+              <w:rPr>
+                <w:b/>
+                <w:bCs/>
+              </w:rPr>
+              <w:t xml:space="preserve"> systém</w:t>
+            </w:r>
+          </w:p>
+        </w:tc>
+        <w:tc>
+          <w:tcPr>
+            <w:tcW w:w="4531" w:type="dxa"/>
+          </w:tcPr>
+          <w:p>
+            <w:r>
+              <w:t>Windows 10 Professional</w:t>
+            </w:r>
+          </w:p>
+        </w:tc>
+      </w:tr>
+      <w:tr>
+        <w:tc>
+          <w:tcPr>
+            <w:tcW w:w="4531" w:type="dxa"/>
+          </w:tcPr>
+          <w:p>
+            <w:pPr>
+              <w:rPr>
+                <w:b/>
+                <w:bCs/>
+              </w:rPr>
+            </w:pPr>
+            <w:r>
+              <w:rPr>
+                <w:b/>
+                <w:bCs/>
+              </w:rPr>
+              <w:lastRenderedPageBreak/>
+              <w:t>Poznámka:</w:t>
+            </w:r>
+          </w:p>
+        </w:tc>
+        <w:tc>
+          <w:tcPr>
+            <w:tcW w:w="4531" w:type="dxa"/>
+          </w:tcPr>
+          <w:p>
+            <w:r>
+              <w:t>Úplná optimalizace (/</w:t>
+            </w:r>
+            <w:proofErr w:type="spellStart"/>
+            <w:r>
+              <w:t>Ox</w:t>
+            </w:r>
+            <w:proofErr w:type="spellEnd"/>
+            <w:r>
+              <w:t>)</w:t>
+            </w:r>
+          </w:p>
+        </w:tc>
+      </w:tr>
+    </w:tbl>
+    <w:p/>
+    <w:p>
+      <w:pPr>
+        <w:pStyle w:val="Nadpis3"/>
+      </w:pPr>
+      <w:r>
+        <w:t xml:space="preserve">Parametry </w:t>
+      </w:r>
+      <w:proofErr w:type="spellStart"/>
+      <w:r>
+        <w:t>blocks</w:t>
+      </w:r>
+      <w:proofErr w:type="spellEnd"/>
+      <w:r>
+        <w:t xml:space="preserve"> a </w:t>
+      </w:r>
+      <w:proofErr w:type="spellStart"/>
+      <w:r>
+        <w:t>threads</w:t>
+      </w:r>
+      <w:proofErr w:type="spellEnd"/>
+    </w:p>
+    <w:p>
+      <w:r>
+        <w:t>Tyto dva parametry mají na výpočetní čas obrovský vliv, správné nastavení těchto parametr</w:t>
+      </w:r>
+      <w:r>
+        <w:t xml:space="preserve">ů </w:t>
+      </w:r>
+      <w:r>
+        <w:t>dokáže chod programu značně urychlit, naopak špatně zvolené parametry délku dobu zvyšují.</w:t>
+      </w:r>
+      <w:r>
+        <w:t xml:space="preserve"> </w:t>
+      </w:r>
+      <w:r>
+        <w:t>Bohužel měření ukazují, že neexistuj</w:t>
+      </w:r>
+      <w:r>
+        <w:t>e</w:t>
+      </w:r>
+      <w:r>
+        <w:t xml:space="preserve"> univerzální nastavení těchto parametrů pro všechna data, ke všemu se tyto parametry liší i grafická karta od grafické karty.</w:t>
+      </w:r>
+      <w:r>
+        <w:t xml:space="preserve"> I při špatném nastavení parametrů je výpočet na GPU rychlejší, než výpočet na CPU. </w:t>
+      </w:r>
+    </w:p>
+    <w:p>
+      <w:r>
+        <w:t>Následující data byla měřena na sestavě 1.</w:t>
+      </w:r>
+    </w:p>
+    <w:p>
+      <w:r>
+        <w:rPr>
+          <w:noProof/>
+        </w:rPr>
+        <w:drawing>
+          <wp:inline distT="0" distB="0" distL="0" distR="0" wp14:anchorId="0DC869EB" wp14:editId="34AA6517">
+            <wp:extent cx="5760720" cy="4238625"/>
+            <wp:effectExtent l="0" t="0" r="11430" b="9525"/>
+            <wp:docPr id="1" name="Graf 1">
+              <a:extLst xmlns:a="http://schemas.openxmlformats.org/drawingml/2006/main">
+                <a:ext uri="{FF2B5EF4-FFF2-40B4-BE49-F238E27FC236}">
+                  <a16:creationId xmlns:a16="http://schemas.microsoft.com/office/drawing/2014/main" id="{868A5AEA-C477-4541-AAC0-0825D79E082E}"/>
+                </a:ext>
+              </a:extLst>
+            </wp:docPr>
+            <wp:cNvGraphicFramePr/>
+            <a:graphic xmlns:a="http://schemas.openxmlformats.org/drawingml/2006/main">
+              <a:graphicData uri="http://schemas.openxmlformats.org/drawingml/2006/chart">
+                <c:chart xmlns:c="http://schemas.openxmlformats.org/drawingml/2006/chart" xmlns:r="http://schemas.openxmlformats.org/officeDocument/2006/relationships" r:id="rId7"/>
+              </a:graphicData>
+            </a:graphic>
+          </wp:inline>
+        </w:drawing>
+      </w:r>
+    </w:p>
+    <w:p>
+      <w:pPr>
+        <w:rPr>
+          <w:b/>
+          <w:bCs/>
+        </w:rPr>
+      </w:pPr>
+      <w:r>
+        <w:t xml:space="preserve">Nejkratší čas pro zebra1 vychází na </w:t>
+      </w:r>
+      <w:r>
+        <w:rPr>
+          <w:b/>
+          <w:bCs/>
+        </w:rPr>
+        <w:t>24 sekund</w:t>
+      </w:r>
+      <w:r>
+        <w:rPr>
+          <w:b/>
+          <w:bCs/>
+        </w:rPr>
+        <w:t xml:space="preserve"> </w:t>
+      </w:r>
+      <w:r>
+        <w:t xml:space="preserve">pro konfiguraci 96 vláken a 16 bloků, nejvyšší čas je </w:t>
+      </w:r>
+      <w:r>
+        <w:rPr>
+          <w:b/>
+          <w:bCs/>
+        </w:rPr>
+        <w:t xml:space="preserve">362 sekund </w:t>
+      </w:r>
+      <w:r>
+        <w:t xml:space="preserve">pro konfiguraci 128 vláken a 112 bloků. Průměrný čas napříč všemi konfiguracemi je </w:t>
+      </w:r>
+      <w:r>
+        <w:rPr>
+          <w:b/>
+          <w:bCs/>
+        </w:rPr>
+        <w:t>247 sekund</w:t>
+      </w:r>
+      <w:r>
+        <w:rPr>
+          <w:b/>
+          <w:bCs/>
+        </w:rPr>
+        <w:t xml:space="preserve">. </w:t>
+      </w:r>
+      <w:r>
+        <w:t xml:space="preserve">Pro 64 vláken je průměrný čas </w:t>
+      </w:r>
+      <w:r>
+        <w:rPr>
+          <w:b/>
+          <w:bCs/>
+        </w:rPr>
+        <w:t xml:space="preserve">217 sekund, </w:t>
+      </w:r>
+      <w:r>
+        <w:t xml:space="preserve">pro 96 vláken </w:t>
+      </w:r>
+      <w:r>
+        <w:rPr>
+          <w:b/>
+          <w:bCs/>
+        </w:rPr>
+        <w:t xml:space="preserve">221 </w:t>
+      </w:r>
+      <w:r>
+        <w:rPr>
+          <w:b/>
+          <w:bCs/>
+        </w:rPr>
+        <w:t>sekund</w:t>
+      </w:r>
+      <w:r>
+        <w:rPr>
+          <w:b/>
+          <w:bCs/>
+        </w:rPr>
+        <w:t xml:space="preserve"> </w:t>
+      </w:r>
+      <w:r>
+        <w:t xml:space="preserve">a pro 128 vláken </w:t>
+      </w:r>
+      <w:r>
+        <w:rPr>
+          <w:b/>
+          <w:bCs/>
+        </w:rPr>
+        <w:t xml:space="preserve">301 </w:t>
+      </w:r>
+      <w:r>
+        <w:rPr>
+          <w:b/>
+          <w:bCs/>
+        </w:rPr>
+        <w:t>sekund</w:t>
+      </w:r>
+      <w:r>
+        <w:t>.</w:t>
+      </w:r>
+    </w:p>
+    <w:p>
+      <w:pPr>
+        <w:tabs>
+          <w:tab w:val="left" w:pos="8040"/>
+        </w:tabs>
+      </w:pPr>
       <w:bookmarkStart w:id="0" w:name="_GoBack"/>
       <w:bookmarkEnd w:id="0"/>
     </w:p>
@@ -1187,6 +2018,7 @@
     <w:lsdException w:name="HTML Sample" w:semiHidden="1" w:unhideWhenUsed="1"/>
     <w:lsdException w:name="HTML Typewriter" w:semiHidden="1" w:unhideWhenUsed="1"/>
     <w:lsdException w:name="HTML Variable" w:semiHidden="1" w:unhideWhenUsed="1"/>
+    <w:lsdException w:name="Normal Table" w:semiHidden="1" w:unhideWhenUsed="1"/>
     <w:lsdException w:name="annotation subject" w:semiHidden="1" w:unhideWhenUsed="1"/>
     <w:lsdException w:name="No List" w:semiHidden="1" w:unhideWhenUsed="1"/>
     <w:lsdException w:name="Outline List 1" w:semiHidden="1" w:unhideWhenUsed="1"/>
@@ -1233,8 +2065,10 @@
     <w:lsdException w:name="Table Subtle 2" w:semiHidden="1" w:unhideWhenUsed="1"/>
     <w:lsdException w:name="Table Web 1" w:semiHidden="1" w:unhideWhenUsed="1"/>
     <w:lsdException w:name="Table Web 2" w:semiHidden="1" w:unhideWhenUsed="1"/>
+    <w:lsdException w:name="Table Web 3" w:semiHidden="1" w:unhideWhenUsed="1"/>
     <w:lsdException w:name="Balloon Text" w:semiHidden="1" w:unhideWhenUsed="1"/>
     <w:lsdException w:name="Table Grid" w:uiPriority="39"/>
+    <w:lsdException w:name="Table Theme" w:semiHidden="1" w:unhideWhenUsed="1"/>
     <w:lsdException w:name="Placeholder Text" w:semiHidden="1"/>
     <w:lsdException w:name="No Spacing" w:uiPriority="1" w:qFormat="1"/>
     <w:lsdException w:name="Light Shading" w:uiPriority="60"/>
@@ -1626,7 +2460,1425 @@
       <w:szCs w:val="24"/>
     </w:rPr>
   </w:style>
+  <w:style w:type="table" w:styleId="Mkatabulky">
+    <w:name w:val="Table Grid"/>
+    <w:basedOn w:val="Normlntabulka"/>
+    <w:uiPriority w:val="39"/>
+    <w:rsid w:val="00CC0751"/>
+    <w:pPr>
+      <w:spacing w:after="0" w:line="240" w:lineRule="auto"/>
+    </w:pPr>
+    <w:tblPr>
+      <w:tblBorders>
+        <w:top w:val="single" w:sz="4" w:space="0" w:color="auto"/>
+        <w:left w:val="single" w:sz="4" w:space="0" w:color="auto"/>
+        <w:bottom w:val="single" w:sz="4" w:space="0" w:color="auto"/>
+        <w:right w:val="single" w:sz="4" w:space="0" w:color="auto"/>
+        <w:insideH w:val="single" w:sz="4" w:space="0" w:color="auto"/>
+        <w:insideV w:val="single" w:sz="4" w:space="0" w:color="auto"/>
+      </w:tblBorders>
+    </w:tblPr>
+  </w:style>
 </w:styles>
+</file>
+
+<file path=word/charts/chart1.xml><?xml version="1.0" encoding="utf-8"?>
+<c:chartSpace xmlns:c="http://schemas.openxmlformats.org/drawingml/2006/chart" xmlns:a="http://schemas.openxmlformats.org/drawingml/2006/main" xmlns:r="http://schemas.openxmlformats.org/officeDocument/2006/relationships" xmlns:c16r2="http://schemas.microsoft.com/office/drawing/2015/06/chart">
+  <c:date1904 val="0"/>
+  <c:lang val="cs-CZ"/>
+  <c:roundedCorners val="0"/>
+  <mc:AlternateContent xmlns:mc="http://schemas.openxmlformats.org/markup-compatibility/2006">
+    <mc:Choice xmlns:c14="http://schemas.microsoft.com/office/drawing/2007/8/2/chart" Requires="c14">
+      <c14:style val="102"/>
+    </mc:Choice>
+    <mc:Fallback>
+      <c:style val="2"/>
+    </mc:Fallback>
+  </mc:AlternateContent>
+  <c:chart>
+    <c:title>
+      <c:tx>
+        <c:rich>
+          <a:bodyPr rot="0" spcFirstLastPara="1" vertOverflow="ellipsis" vert="horz" wrap="square" anchor="ctr" anchorCtr="1"/>
+          <a:lstStyle/>
+          <a:p>
+            <a:pPr>
+              <a:defRPr sz="1600" b="1" i="0" u="none" strike="noStrike" kern="1200" baseline="0">
+                <a:solidFill>
+                  <a:schemeClr val="tx1">
+                    <a:lumMod val="65000"/>
+                    <a:lumOff val="35000"/>
+                  </a:schemeClr>
+                </a:solidFill>
+                <a:latin typeface="+mn-lt"/>
+                <a:ea typeface="+mn-ea"/>
+                <a:cs typeface="+mn-cs"/>
+              </a:defRPr>
+            </a:pPr>
+            <a:r>
+              <a:rPr lang="cs-CZ"/>
+              <a:t>zebra1</a:t>
+            </a:r>
+          </a:p>
+        </c:rich>
+      </c:tx>
+      <c:overlay val="0"/>
+      <c:spPr>
+        <a:noFill/>
+        <a:ln>
+          <a:noFill/>
+        </a:ln>
+        <a:effectLst/>
+      </c:spPr>
+      <c:txPr>
+        <a:bodyPr rot="0" spcFirstLastPara="1" vertOverflow="ellipsis" vert="horz" wrap="square" anchor="ctr" anchorCtr="1"/>
+        <a:lstStyle/>
+        <a:p>
+          <a:pPr>
+            <a:defRPr sz="1600" b="1" i="0" u="none" strike="noStrike" kern="1200" baseline="0">
+              <a:solidFill>
+                <a:schemeClr val="tx1">
+                  <a:lumMod val="65000"/>
+                  <a:lumOff val="35000"/>
+                </a:schemeClr>
+              </a:solidFill>
+              <a:latin typeface="+mn-lt"/>
+              <a:ea typeface="+mn-ea"/>
+              <a:cs typeface="+mn-cs"/>
+            </a:defRPr>
+          </a:pPr>
+          <a:endParaRPr lang="cs-CZ"/>
+        </a:p>
+      </c:txPr>
+    </c:title>
+    <c:autoTitleDeleted val="0"/>
+    <c:plotArea>
+      <c:layout/>
+      <c:scatterChart>
+        <c:scatterStyle val="lineMarker"/>
+        <c:varyColors val="0"/>
+        <c:ser>
+          <c:idx val="0"/>
+          <c:order val="0"/>
+          <c:tx>
+            <c:v>64 Vláken</c:v>
+          </c:tx>
+          <c:spPr>
+            <a:ln w="25400" cap="rnd">
+              <a:noFill/>
+              <a:round/>
+            </a:ln>
+            <a:effectLst>
+              <a:outerShdw blurRad="57150" dist="19050" dir="5400000" algn="ctr" rotWithShape="0">
+                <a:srgbClr val="000000">
+                  <a:alpha val="63000"/>
+                </a:srgbClr>
+              </a:outerShdw>
+            </a:effectLst>
+          </c:spPr>
+          <c:marker>
+            <c:symbol val="circle"/>
+            <c:size val="6"/>
+            <c:spPr>
+              <a:gradFill rotWithShape="1">
+                <a:gsLst>
+                  <a:gs pos="0">
+                    <a:schemeClr val="accent1">
+                      <a:satMod val="103000"/>
+                      <a:lumMod val="102000"/>
+                      <a:tint val="94000"/>
+                    </a:schemeClr>
+                  </a:gs>
+                  <a:gs pos="50000">
+                    <a:schemeClr val="accent1">
+                      <a:satMod val="110000"/>
+                      <a:lumMod val="100000"/>
+                      <a:shade val="100000"/>
+                    </a:schemeClr>
+                  </a:gs>
+                  <a:gs pos="100000">
+                    <a:schemeClr val="accent1">
+                      <a:lumMod val="99000"/>
+                      <a:satMod val="120000"/>
+                      <a:shade val="78000"/>
+                    </a:schemeClr>
+                  </a:gs>
+                </a:gsLst>
+                <a:lin ang="5400000" scaled="0"/>
+              </a:gradFill>
+              <a:ln w="9525" cap="rnd">
+                <a:solidFill>
+                  <a:schemeClr val="accent1"/>
+                </a:solidFill>
+                <a:round/>
+              </a:ln>
+              <a:effectLst>
+                <a:outerShdw blurRad="57150" dist="19050" dir="5400000" algn="ctr" rotWithShape="0">
+                  <a:srgbClr val="000000">
+                    <a:alpha val="63000"/>
+                  </a:srgbClr>
+                </a:outerShdw>
+              </a:effectLst>
+            </c:spPr>
+          </c:marker>
+          <c:xVal>
+            <c:numRef>
+              <c:f>log_zebra1!$C$2:$C$11</c:f>
+              <c:numCache>
+                <c:formatCode>General</c:formatCode>
+                <c:ptCount val="10"/>
+                <c:pt idx="0">
+                  <c:v>16</c:v>
+                </c:pt>
+                <c:pt idx="1">
+                  <c:v>32</c:v>
+                </c:pt>
+                <c:pt idx="2">
+                  <c:v>48</c:v>
+                </c:pt>
+                <c:pt idx="3">
+                  <c:v>64</c:v>
+                </c:pt>
+                <c:pt idx="4">
+                  <c:v>80</c:v>
+                </c:pt>
+                <c:pt idx="5">
+                  <c:v>96</c:v>
+                </c:pt>
+                <c:pt idx="6">
+                  <c:v>112</c:v>
+                </c:pt>
+                <c:pt idx="7">
+                  <c:v>128</c:v>
+                </c:pt>
+                <c:pt idx="8">
+                  <c:v>144</c:v>
+                </c:pt>
+                <c:pt idx="9">
+                  <c:v>160</c:v>
+                </c:pt>
+              </c:numCache>
+            </c:numRef>
+          </c:xVal>
+          <c:yVal>
+            <c:numRef>
+              <c:f>log_zebra1!$D$2:$D$11</c:f>
+              <c:numCache>
+                <c:formatCode>General</c:formatCode>
+                <c:ptCount val="10"/>
+                <c:pt idx="0">
+                  <c:v>107254.04429999999</c:v>
+                </c:pt>
+                <c:pt idx="1">
+                  <c:v>147928.88389999999</c:v>
+                </c:pt>
+                <c:pt idx="2">
+                  <c:v>88285.137100000007</c:v>
+                </c:pt>
+                <c:pt idx="3">
+                  <c:v>244130.64840000001</c:v>
+                </c:pt>
+                <c:pt idx="4">
+                  <c:v>56408.518400000001</c:v>
+                </c:pt>
+                <c:pt idx="5">
+                  <c:v>338945.25780000002</c:v>
+                </c:pt>
+                <c:pt idx="6">
+                  <c:v>330814.59730000002</c:v>
+                </c:pt>
+                <c:pt idx="7">
+                  <c:v>276834.9326</c:v>
+                </c:pt>
+                <c:pt idx="8">
+                  <c:v>337261.54739999998</c:v>
+                </c:pt>
+                <c:pt idx="9">
+                  <c:v>245774.78330000001</c:v>
+                </c:pt>
+              </c:numCache>
+            </c:numRef>
+          </c:yVal>
+          <c:smooth val="0"/>
+          <c:extLst>
+            <c:ext xmlns:c16="http://schemas.microsoft.com/office/drawing/2014/chart" uri="{C3380CC4-5D6E-409C-BE32-E72D297353CC}">
+              <c16:uniqueId val="{00000000-C73F-428D-B454-0A6CFB845AB9}"/>
+            </c:ext>
+          </c:extLst>
+        </c:ser>
+        <c:ser>
+          <c:idx val="1"/>
+          <c:order val="1"/>
+          <c:tx>
+            <c:v>96 Vláken</c:v>
+          </c:tx>
+          <c:spPr>
+            <a:ln w="25400" cap="rnd">
+              <a:noFill/>
+              <a:round/>
+            </a:ln>
+            <a:effectLst>
+              <a:outerShdw blurRad="57150" dist="19050" dir="5400000" algn="ctr" rotWithShape="0">
+                <a:srgbClr val="000000">
+                  <a:alpha val="63000"/>
+                </a:srgbClr>
+              </a:outerShdw>
+            </a:effectLst>
+          </c:spPr>
+          <c:marker>
+            <c:symbol val="circle"/>
+            <c:size val="6"/>
+            <c:spPr>
+              <a:gradFill rotWithShape="1">
+                <a:gsLst>
+                  <a:gs pos="0">
+                    <a:schemeClr val="accent2">
+                      <a:satMod val="103000"/>
+                      <a:lumMod val="102000"/>
+                      <a:tint val="94000"/>
+                    </a:schemeClr>
+                  </a:gs>
+                  <a:gs pos="50000">
+                    <a:schemeClr val="accent2">
+                      <a:satMod val="110000"/>
+                      <a:lumMod val="100000"/>
+                      <a:shade val="100000"/>
+                    </a:schemeClr>
+                  </a:gs>
+                  <a:gs pos="100000">
+                    <a:schemeClr val="accent2">
+                      <a:lumMod val="99000"/>
+                      <a:satMod val="120000"/>
+                      <a:shade val="78000"/>
+                    </a:schemeClr>
+                  </a:gs>
+                </a:gsLst>
+                <a:lin ang="5400000" scaled="0"/>
+              </a:gradFill>
+              <a:ln w="9525" cap="rnd">
+                <a:solidFill>
+                  <a:schemeClr val="accent2"/>
+                </a:solidFill>
+                <a:round/>
+              </a:ln>
+              <a:effectLst>
+                <a:outerShdw blurRad="57150" dist="19050" dir="5400000" algn="ctr" rotWithShape="0">
+                  <a:srgbClr val="000000">
+                    <a:alpha val="63000"/>
+                  </a:srgbClr>
+                </a:outerShdw>
+              </a:effectLst>
+            </c:spPr>
+          </c:marker>
+          <c:xVal>
+            <c:numRef>
+              <c:f>log_zebra1!$C$12:$C$21</c:f>
+              <c:numCache>
+                <c:formatCode>General</c:formatCode>
+                <c:ptCount val="10"/>
+                <c:pt idx="0">
+                  <c:v>16</c:v>
+                </c:pt>
+                <c:pt idx="1">
+                  <c:v>32</c:v>
+                </c:pt>
+                <c:pt idx="2">
+                  <c:v>48</c:v>
+                </c:pt>
+                <c:pt idx="3">
+                  <c:v>64</c:v>
+                </c:pt>
+                <c:pt idx="4">
+                  <c:v>80</c:v>
+                </c:pt>
+                <c:pt idx="5">
+                  <c:v>96</c:v>
+                </c:pt>
+                <c:pt idx="6">
+                  <c:v>112</c:v>
+                </c:pt>
+                <c:pt idx="7">
+                  <c:v>128</c:v>
+                </c:pt>
+                <c:pt idx="8">
+                  <c:v>144</c:v>
+                </c:pt>
+                <c:pt idx="9">
+                  <c:v>160</c:v>
+                </c:pt>
+              </c:numCache>
+            </c:numRef>
+          </c:xVal>
+          <c:yVal>
+            <c:numRef>
+              <c:f>log_zebra1!$D$12:$D$21</c:f>
+              <c:numCache>
+                <c:formatCode>General</c:formatCode>
+                <c:ptCount val="10"/>
+                <c:pt idx="0">
+                  <c:v>24033.682700000001</c:v>
+                </c:pt>
+                <c:pt idx="1">
+                  <c:v>85675.034799999994</c:v>
+                </c:pt>
+                <c:pt idx="2">
+                  <c:v>273451.31290000002</c:v>
+                </c:pt>
+                <c:pt idx="3">
+                  <c:v>230300.96720000001</c:v>
+                </c:pt>
+                <c:pt idx="4">
+                  <c:v>281777.09899999999</c:v>
+                </c:pt>
+                <c:pt idx="5">
+                  <c:v>291527.69949999999</c:v>
+                </c:pt>
+                <c:pt idx="6">
+                  <c:v>274743.48300000001</c:v>
+                </c:pt>
+                <c:pt idx="7">
+                  <c:v>207787.37580000001</c:v>
+                </c:pt>
+                <c:pt idx="8">
+                  <c:v>262398.11070000002</c:v>
+                </c:pt>
+                <c:pt idx="9">
+                  <c:v>273891.60100000002</c:v>
+                </c:pt>
+              </c:numCache>
+            </c:numRef>
+          </c:yVal>
+          <c:smooth val="0"/>
+          <c:extLst>
+            <c:ext xmlns:c16="http://schemas.microsoft.com/office/drawing/2014/chart" uri="{C3380CC4-5D6E-409C-BE32-E72D297353CC}">
+              <c16:uniqueId val="{00000001-C73F-428D-B454-0A6CFB845AB9}"/>
+            </c:ext>
+          </c:extLst>
+        </c:ser>
+        <c:ser>
+          <c:idx val="2"/>
+          <c:order val="2"/>
+          <c:tx>
+            <c:v>128 Vláken</c:v>
+          </c:tx>
+          <c:spPr>
+            <a:ln w="25400" cap="rnd">
+              <a:noFill/>
+              <a:round/>
+            </a:ln>
+            <a:effectLst>
+              <a:outerShdw blurRad="57150" dist="19050" dir="5400000" algn="ctr" rotWithShape="0">
+                <a:srgbClr val="000000">
+                  <a:alpha val="63000"/>
+                </a:srgbClr>
+              </a:outerShdw>
+            </a:effectLst>
+          </c:spPr>
+          <c:marker>
+            <c:symbol val="circle"/>
+            <c:size val="6"/>
+            <c:spPr>
+              <a:gradFill rotWithShape="1">
+                <a:gsLst>
+                  <a:gs pos="0">
+                    <a:schemeClr val="accent3">
+                      <a:satMod val="103000"/>
+                      <a:lumMod val="102000"/>
+                      <a:tint val="94000"/>
+                    </a:schemeClr>
+                  </a:gs>
+                  <a:gs pos="50000">
+                    <a:schemeClr val="accent3">
+                      <a:satMod val="110000"/>
+                      <a:lumMod val="100000"/>
+                      <a:shade val="100000"/>
+                    </a:schemeClr>
+                  </a:gs>
+                  <a:gs pos="100000">
+                    <a:schemeClr val="accent3">
+                      <a:lumMod val="99000"/>
+                      <a:satMod val="120000"/>
+                      <a:shade val="78000"/>
+                    </a:schemeClr>
+                  </a:gs>
+                </a:gsLst>
+                <a:lin ang="5400000" scaled="0"/>
+              </a:gradFill>
+              <a:ln w="9525" cap="rnd">
+                <a:solidFill>
+                  <a:schemeClr val="accent3"/>
+                </a:solidFill>
+                <a:round/>
+              </a:ln>
+              <a:effectLst>
+                <a:outerShdw blurRad="57150" dist="19050" dir="5400000" algn="ctr" rotWithShape="0">
+                  <a:srgbClr val="000000">
+                    <a:alpha val="63000"/>
+                  </a:srgbClr>
+                </a:outerShdw>
+              </a:effectLst>
+            </c:spPr>
+          </c:marker>
+          <c:xVal>
+            <c:numRef>
+              <c:f>log_zebra1!$C$22:$C$31</c:f>
+              <c:numCache>
+                <c:formatCode>General</c:formatCode>
+                <c:ptCount val="10"/>
+                <c:pt idx="0">
+                  <c:v>16</c:v>
+                </c:pt>
+                <c:pt idx="1">
+                  <c:v>32</c:v>
+                </c:pt>
+                <c:pt idx="2">
+                  <c:v>48</c:v>
+                </c:pt>
+                <c:pt idx="3">
+                  <c:v>80</c:v>
+                </c:pt>
+                <c:pt idx="4">
+                  <c:v>96</c:v>
+                </c:pt>
+                <c:pt idx="5">
+                  <c:v>112</c:v>
+                </c:pt>
+                <c:pt idx="6">
+                  <c:v>128</c:v>
+                </c:pt>
+                <c:pt idx="7">
+                  <c:v>144</c:v>
+                </c:pt>
+                <c:pt idx="8">
+                  <c:v>160</c:v>
+                </c:pt>
+                <c:pt idx="9">
+                  <c:v>160</c:v>
+                </c:pt>
+              </c:numCache>
+            </c:numRef>
+          </c:xVal>
+          <c:yVal>
+            <c:numRef>
+              <c:f>log_zebra1!$D$22:$D$31</c:f>
+              <c:numCache>
+                <c:formatCode>General</c:formatCode>
+                <c:ptCount val="10"/>
+                <c:pt idx="0">
+                  <c:v>173719.3273</c:v>
+                </c:pt>
+                <c:pt idx="1">
+                  <c:v>265986.5099</c:v>
+                </c:pt>
+                <c:pt idx="2">
+                  <c:v>333883.70199999999</c:v>
+                </c:pt>
+                <c:pt idx="3">
+                  <c:v>236730.5325</c:v>
+                </c:pt>
+                <c:pt idx="4">
+                  <c:v>310686.32449999999</c:v>
+                </c:pt>
+                <c:pt idx="5">
+                  <c:v>362224.92359999998</c:v>
+                </c:pt>
+                <c:pt idx="6">
+                  <c:v>340236.35499999998</c:v>
+                </c:pt>
+                <c:pt idx="7">
+                  <c:v>344438.61859999999</c:v>
+                </c:pt>
+                <c:pt idx="8">
+                  <c:v>324926.3187</c:v>
+                </c:pt>
+                <c:pt idx="9">
+                  <c:v>325382.37670000002</c:v>
+                </c:pt>
+              </c:numCache>
+            </c:numRef>
+          </c:yVal>
+          <c:smooth val="0"/>
+          <c:extLst>
+            <c:ext xmlns:c16="http://schemas.microsoft.com/office/drawing/2014/chart" uri="{C3380CC4-5D6E-409C-BE32-E72D297353CC}">
+              <c16:uniqueId val="{00000002-C73F-428D-B454-0A6CFB845AB9}"/>
+            </c:ext>
+          </c:extLst>
+        </c:ser>
+        <c:dLbls>
+          <c:showLegendKey val="0"/>
+          <c:showVal val="0"/>
+          <c:showCatName val="0"/>
+          <c:showSerName val="0"/>
+          <c:showPercent val="0"/>
+          <c:showBubbleSize val="0"/>
+        </c:dLbls>
+        <c:axId val="673824808"/>
+        <c:axId val="673826448"/>
+      </c:scatterChart>
+      <c:valAx>
+        <c:axId val="673824808"/>
+        <c:scaling>
+          <c:orientation val="minMax"/>
+        </c:scaling>
+        <c:delete val="0"/>
+        <c:axPos val="b"/>
+        <c:majorGridlines>
+          <c:spPr>
+            <a:ln w="9525" cap="flat" cmpd="sng" algn="ctr">
+              <a:solidFill>
+                <a:schemeClr val="tx1">
+                  <a:lumMod val="15000"/>
+                  <a:lumOff val="85000"/>
+                </a:schemeClr>
+              </a:solidFill>
+              <a:round/>
+            </a:ln>
+            <a:effectLst/>
+          </c:spPr>
+        </c:majorGridlines>
+        <c:title>
+          <c:tx>
+            <c:rich>
+              <a:bodyPr rot="0" spcFirstLastPara="1" vertOverflow="ellipsis" vert="horz" wrap="square" anchor="ctr" anchorCtr="1"/>
+              <a:lstStyle/>
+              <a:p>
+                <a:pPr>
+                  <a:defRPr sz="900" b="0" i="0" u="none" strike="noStrike" kern="1200" baseline="0">
+                    <a:solidFill>
+                      <a:schemeClr val="tx1">
+                        <a:lumMod val="65000"/>
+                        <a:lumOff val="35000"/>
+                      </a:schemeClr>
+                    </a:solidFill>
+                    <a:latin typeface="+mn-lt"/>
+                    <a:ea typeface="+mn-ea"/>
+                    <a:cs typeface="+mn-cs"/>
+                  </a:defRPr>
+                </a:pPr>
+                <a:r>
+                  <a:rPr lang="cs-CZ"/>
+                  <a:t>Počet bloků</a:t>
+                </a:r>
+              </a:p>
+            </c:rich>
+          </c:tx>
+          <c:overlay val="0"/>
+          <c:spPr>
+            <a:noFill/>
+            <a:ln>
+              <a:noFill/>
+            </a:ln>
+            <a:effectLst/>
+          </c:spPr>
+          <c:txPr>
+            <a:bodyPr rot="0" spcFirstLastPara="1" vertOverflow="ellipsis" vert="horz" wrap="square" anchor="ctr" anchorCtr="1"/>
+            <a:lstStyle/>
+            <a:p>
+              <a:pPr>
+                <a:defRPr sz="900" b="0" i="0" u="none" strike="noStrike" kern="1200" baseline="0">
+                  <a:solidFill>
+                    <a:schemeClr val="tx1">
+                      <a:lumMod val="65000"/>
+                      <a:lumOff val="35000"/>
+                    </a:schemeClr>
+                  </a:solidFill>
+                  <a:latin typeface="+mn-lt"/>
+                  <a:ea typeface="+mn-ea"/>
+                  <a:cs typeface="+mn-cs"/>
+                </a:defRPr>
+              </a:pPr>
+              <a:endParaRPr lang="cs-CZ"/>
+            </a:p>
+          </c:txPr>
+        </c:title>
+        <c:numFmt formatCode="General" sourceLinked="1"/>
+        <c:majorTickMark val="none"/>
+        <c:minorTickMark val="none"/>
+        <c:tickLblPos val="nextTo"/>
+        <c:spPr>
+          <a:noFill/>
+          <a:ln w="12700" cap="flat" cmpd="sng" algn="ctr">
+            <a:solidFill>
+              <a:schemeClr val="tx1">
+                <a:lumMod val="15000"/>
+                <a:lumOff val="85000"/>
+              </a:schemeClr>
+            </a:solidFill>
+            <a:round/>
+          </a:ln>
+          <a:effectLst/>
+        </c:spPr>
+        <c:txPr>
+          <a:bodyPr rot="-60000000" spcFirstLastPara="1" vertOverflow="ellipsis" vert="horz" wrap="square" anchor="ctr" anchorCtr="1"/>
+          <a:lstStyle/>
+          <a:p>
+            <a:pPr>
+              <a:defRPr sz="900" b="0" i="0" u="none" strike="noStrike" kern="1200" baseline="0">
+                <a:solidFill>
+                  <a:schemeClr val="tx1">
+                    <a:lumMod val="65000"/>
+                    <a:lumOff val="35000"/>
+                  </a:schemeClr>
+                </a:solidFill>
+                <a:latin typeface="+mn-lt"/>
+                <a:ea typeface="+mn-ea"/>
+                <a:cs typeface="+mn-cs"/>
+              </a:defRPr>
+            </a:pPr>
+            <a:endParaRPr lang="cs-CZ"/>
+          </a:p>
+        </c:txPr>
+        <c:crossAx val="673826448"/>
+        <c:crosses val="autoZero"/>
+        <c:crossBetween val="midCat"/>
+      </c:valAx>
+      <c:valAx>
+        <c:axId val="673826448"/>
+        <c:scaling>
+          <c:orientation val="minMax"/>
+        </c:scaling>
+        <c:delete val="0"/>
+        <c:axPos val="l"/>
+        <c:majorGridlines>
+          <c:spPr>
+            <a:ln w="9525" cap="flat" cmpd="sng" algn="ctr">
+              <a:solidFill>
+                <a:schemeClr val="tx1">
+                  <a:lumMod val="15000"/>
+                  <a:lumOff val="85000"/>
+                </a:schemeClr>
+              </a:solidFill>
+              <a:round/>
+            </a:ln>
+            <a:effectLst/>
+          </c:spPr>
+        </c:majorGridlines>
+        <c:minorGridlines>
+          <c:spPr>
+            <a:ln w="9525" cap="flat" cmpd="sng" algn="ctr">
+              <a:solidFill>
+                <a:schemeClr val="tx1">
+                  <a:lumMod val="5000"/>
+                  <a:lumOff val="95000"/>
+                </a:schemeClr>
+              </a:solidFill>
+              <a:round/>
+            </a:ln>
+            <a:effectLst/>
+          </c:spPr>
+        </c:minorGridlines>
+        <c:title>
+          <c:tx>
+            <c:rich>
+              <a:bodyPr rot="-5400000" spcFirstLastPara="1" vertOverflow="ellipsis" vert="horz" wrap="square" anchor="ctr" anchorCtr="1"/>
+              <a:lstStyle/>
+              <a:p>
+                <a:pPr>
+                  <a:defRPr sz="900" b="0" i="0" u="none" strike="noStrike" kern="1200" baseline="0">
+                    <a:solidFill>
+                      <a:schemeClr val="tx1">
+                        <a:lumMod val="65000"/>
+                        <a:lumOff val="35000"/>
+                      </a:schemeClr>
+                    </a:solidFill>
+                    <a:latin typeface="+mn-lt"/>
+                    <a:ea typeface="+mn-ea"/>
+                    <a:cs typeface="+mn-cs"/>
+                  </a:defRPr>
+                </a:pPr>
+                <a:r>
+                  <a:rPr lang="cs-CZ"/>
+                  <a:t>Výpočetní čas (ms)</a:t>
+                </a:r>
+              </a:p>
+            </c:rich>
+          </c:tx>
+          <c:overlay val="0"/>
+          <c:spPr>
+            <a:noFill/>
+            <a:ln>
+              <a:noFill/>
+            </a:ln>
+            <a:effectLst/>
+          </c:spPr>
+          <c:txPr>
+            <a:bodyPr rot="-5400000" spcFirstLastPara="1" vertOverflow="ellipsis" vert="horz" wrap="square" anchor="ctr" anchorCtr="1"/>
+            <a:lstStyle/>
+            <a:p>
+              <a:pPr>
+                <a:defRPr sz="900" b="0" i="0" u="none" strike="noStrike" kern="1200" baseline="0">
+                  <a:solidFill>
+                    <a:schemeClr val="tx1">
+                      <a:lumMod val="65000"/>
+                      <a:lumOff val="35000"/>
+                    </a:schemeClr>
+                  </a:solidFill>
+                  <a:latin typeface="+mn-lt"/>
+                  <a:ea typeface="+mn-ea"/>
+                  <a:cs typeface="+mn-cs"/>
+                </a:defRPr>
+              </a:pPr>
+              <a:endParaRPr lang="cs-CZ"/>
+            </a:p>
+          </c:txPr>
+        </c:title>
+        <c:numFmt formatCode="General" sourceLinked="1"/>
+        <c:majorTickMark val="none"/>
+        <c:minorTickMark val="none"/>
+        <c:tickLblPos val="nextTo"/>
+        <c:spPr>
+          <a:noFill/>
+          <a:ln>
+            <a:noFill/>
+          </a:ln>
+          <a:effectLst/>
+        </c:spPr>
+        <c:txPr>
+          <a:bodyPr rot="-60000000" spcFirstLastPara="1" vertOverflow="ellipsis" vert="horz" wrap="square" anchor="ctr" anchorCtr="1"/>
+          <a:lstStyle/>
+          <a:p>
+            <a:pPr>
+              <a:defRPr sz="900" b="0" i="0" u="none" strike="noStrike" kern="1200" baseline="0">
+                <a:solidFill>
+                  <a:schemeClr val="tx1">
+                    <a:lumMod val="65000"/>
+                    <a:lumOff val="35000"/>
+                  </a:schemeClr>
+                </a:solidFill>
+                <a:latin typeface="+mn-lt"/>
+                <a:ea typeface="+mn-ea"/>
+                <a:cs typeface="+mn-cs"/>
+              </a:defRPr>
+            </a:pPr>
+            <a:endParaRPr lang="cs-CZ"/>
+          </a:p>
+        </c:txPr>
+        <c:crossAx val="673824808"/>
+        <c:crosses val="autoZero"/>
+        <c:crossBetween val="midCat"/>
+        <c:majorUnit val="40000"/>
+      </c:valAx>
+      <c:spPr>
+        <a:noFill/>
+        <a:ln>
+          <a:noFill/>
+        </a:ln>
+        <a:effectLst/>
+      </c:spPr>
+    </c:plotArea>
+    <c:legend>
+      <c:legendPos val="b"/>
+      <c:overlay val="0"/>
+      <c:spPr>
+        <a:noFill/>
+        <a:ln>
+          <a:noFill/>
+        </a:ln>
+        <a:effectLst/>
+      </c:spPr>
+      <c:txPr>
+        <a:bodyPr rot="0" spcFirstLastPara="1" vertOverflow="ellipsis" vert="horz" wrap="square" anchor="ctr" anchorCtr="1"/>
+        <a:lstStyle/>
+        <a:p>
+          <a:pPr>
+            <a:defRPr sz="900" b="0" i="0" u="none" strike="noStrike" kern="1200" baseline="0">
+              <a:solidFill>
+                <a:schemeClr val="tx1">
+                  <a:lumMod val="65000"/>
+                  <a:lumOff val="35000"/>
+                </a:schemeClr>
+              </a:solidFill>
+              <a:latin typeface="+mn-lt"/>
+              <a:ea typeface="+mn-ea"/>
+              <a:cs typeface="+mn-cs"/>
+            </a:defRPr>
+          </a:pPr>
+          <a:endParaRPr lang="cs-CZ"/>
+        </a:p>
+      </c:txPr>
+    </c:legend>
+    <c:plotVisOnly val="1"/>
+    <c:dispBlanksAs val="gap"/>
+    <c:extLst>
+      <c:ext xmlns:c16r3="http://schemas.microsoft.com/office/drawing/2017/03/chart" uri="{56B9EC1D-385E-4148-901F-78D8002777C0}">
+        <c16r3:dataDisplayOptions16>
+          <c16r3:dispNaAsBlank val="1"/>
+        </c16r3:dataDisplayOptions16>
+      </c:ext>
+    </c:extLst>
+    <c:showDLblsOverMax val="0"/>
+  </c:chart>
+  <c:spPr>
+    <a:solidFill>
+      <a:schemeClr val="bg1"/>
+    </a:solidFill>
+    <a:ln w="9525" cap="flat" cmpd="sng" algn="ctr">
+      <a:solidFill>
+        <a:schemeClr val="tx1">
+          <a:lumMod val="15000"/>
+          <a:lumOff val="85000"/>
+        </a:schemeClr>
+      </a:solidFill>
+      <a:round/>
+    </a:ln>
+    <a:effectLst/>
+  </c:spPr>
+  <c:txPr>
+    <a:bodyPr/>
+    <a:lstStyle/>
+    <a:p>
+      <a:pPr>
+        <a:defRPr/>
+      </a:pPr>
+      <a:endParaRPr lang="cs-CZ"/>
+    </a:p>
+  </c:txPr>
+  <c:externalData r:id="rId3">
+    <c:autoUpdate val="0"/>
+  </c:externalData>
+</c:chartSpace>
+</file>
+
+<file path=word/charts/colors1.xml><?xml version="1.0" encoding="utf-8"?>
+<cs:colorStyle xmlns:cs="http://schemas.microsoft.com/office/drawing/2012/chartStyle" xmlns:a="http://schemas.openxmlformats.org/drawingml/2006/main" meth="cycle" id="10">
+  <a:schemeClr val="accent1"/>
+  <a:schemeClr val="accent2"/>
+  <a:schemeClr val="accent3"/>
+  <a:schemeClr val="accent4"/>
+  <a:schemeClr val="accent5"/>
+  <a:schemeClr val="accent6"/>
+  <cs:variation/>
+  <cs:variation>
+    <a:lumMod val="60000"/>
+  </cs:variation>
+  <cs:variation>
+    <a:lumMod val="80000"/>
+    <a:lumOff val="20000"/>
+  </cs:variation>
+  <cs:variation>
+    <a:lumMod val="80000"/>
+  </cs:variation>
+  <cs:variation>
+    <a:lumMod val="60000"/>
+    <a:lumOff val="40000"/>
+  </cs:variation>
+  <cs:variation>
+    <a:lumMod val="50000"/>
+  </cs:variation>
+  <cs:variation>
+    <a:lumMod val="70000"/>
+    <a:lumOff val="30000"/>
+  </cs:variation>
+  <cs:variation>
+    <a:lumMod val="70000"/>
+  </cs:variation>
+  <cs:variation>
+    <a:lumMod val="50000"/>
+    <a:lumOff val="50000"/>
+  </cs:variation>
+</cs:colorStyle>
+</file>
+
+<file path=word/charts/style1.xml><?xml version="1.0" encoding="utf-8"?>
+<cs:chartStyle xmlns:cs="http://schemas.microsoft.com/office/drawing/2012/chartStyle" xmlns:a="http://schemas.openxmlformats.org/drawingml/2006/main" id="343">
+  <cs:axisTitle>
+    <cs:lnRef idx="0"/>
+    <cs:fillRef idx="0"/>
+    <cs:effectRef idx="0"/>
+    <cs:fontRef idx="minor">
+      <a:schemeClr val="tx1">
+        <a:lumMod val="65000"/>
+        <a:lumOff val="35000"/>
+      </a:schemeClr>
+    </cs:fontRef>
+    <cs:defRPr sz="900" kern="1200"/>
+  </cs:axisTitle>
+  <cs:categoryAxis>
+    <cs:lnRef idx="0"/>
+    <cs:fillRef idx="0"/>
+    <cs:effectRef idx="0"/>
+    <cs:fontRef idx="minor">
+      <a:schemeClr val="tx1">
+        <a:lumMod val="65000"/>
+        <a:lumOff val="35000"/>
+      </a:schemeClr>
+    </cs:fontRef>
+    <cs:spPr>
+      <a:ln w="12700" cap="flat" cmpd="sng" algn="ctr">
+        <a:solidFill>
+          <a:schemeClr val="tx1">
+            <a:lumMod val="15000"/>
+            <a:lumOff val="85000"/>
+          </a:schemeClr>
+        </a:solidFill>
+        <a:round/>
+      </a:ln>
+    </cs:spPr>
+    <cs:defRPr sz="900" kern="1200"/>
+  </cs:categoryAxis>
+  <cs:chartArea mods="allowNoFillOverride allowNoLineOverride">
+    <cs:lnRef idx="0"/>
+    <cs:fillRef idx="0"/>
+    <cs:effectRef idx="0"/>
+    <cs:fontRef idx="minor">
+      <a:schemeClr val="tx2"/>
+    </cs:fontRef>
+    <cs:spPr>
+      <a:solidFill>
+        <a:schemeClr val="bg1"/>
+      </a:solidFill>
+      <a:ln w="9525" cap="flat" cmpd="sng" algn="ctr">
+        <a:solidFill>
+          <a:schemeClr val="tx1">
+            <a:lumMod val="15000"/>
+            <a:lumOff val="85000"/>
+          </a:schemeClr>
+        </a:solidFill>
+        <a:round/>
+      </a:ln>
+    </cs:spPr>
+    <cs:defRPr sz="900" kern="1200"/>
+  </cs:chartArea>
+  <cs:dataLabel>
+    <cs:lnRef idx="0"/>
+    <cs:fillRef idx="0"/>
+    <cs:effectRef idx="0"/>
+    <cs:fontRef idx="minor">
+      <a:schemeClr val="tx1">
+        <a:lumMod val="75000"/>
+        <a:lumOff val="25000"/>
+      </a:schemeClr>
+    </cs:fontRef>
+    <cs:defRPr sz="900" kern="1200"/>
+  </cs:dataLabel>
+  <cs:dataLabelCallout>
+    <cs:lnRef idx="0"/>
+    <cs:fillRef idx="0"/>
+    <cs:effectRef idx="0"/>
+    <cs:fontRef idx="minor">
+      <a:schemeClr val="dk1">
+        <a:lumMod val="65000"/>
+        <a:lumOff val="35000"/>
+      </a:schemeClr>
+    </cs:fontRef>
+    <cs:spPr>
+      <a:solidFill>
+        <a:schemeClr val="lt1"/>
+      </a:solidFill>
+      <a:ln>
+        <a:solidFill>
+          <a:schemeClr val="dk1">
+            <a:lumMod val="25000"/>
+            <a:lumOff val="75000"/>
+          </a:schemeClr>
+        </a:solidFill>
+      </a:ln>
+    </cs:spPr>
+    <cs:defRPr sz="900" kern="1200"/>
+    <cs:bodyPr rot="0" spcFirstLastPara="1" vertOverflow="clip" horzOverflow="clip" vert="horz" wrap="square" lIns="36576" tIns="18288" rIns="36576" bIns="18288" anchor="ctr" anchorCtr="1">
+      <a:spAutoFit/>
+    </cs:bodyPr>
+  </cs:dataLabelCallout>
+  <cs:dataPoint>
+    <cs:lnRef idx="0"/>
+    <cs:fillRef idx="3">
+      <cs:styleClr val="auto"/>
+    </cs:fillRef>
+    <cs:effectRef idx="3"/>
+    <cs:fontRef idx="minor">
+      <a:schemeClr val="tx1"/>
+    </cs:fontRef>
+  </cs:dataPoint>
+  <cs:dataPoint3D>
+    <cs:lnRef idx="0"/>
+    <cs:fillRef idx="3">
+      <cs:styleClr val="auto"/>
+    </cs:fillRef>
+    <cs:effectRef idx="3"/>
+    <cs:fontRef idx="minor">
+      <a:schemeClr val="tx1"/>
+    </cs:fontRef>
+  </cs:dataPoint3D>
+  <cs:dataPointLine>
+    <cs:lnRef idx="0">
+      <cs:styleClr val="auto"/>
+    </cs:lnRef>
+    <cs:fillRef idx="3"/>
+    <cs:effectRef idx="3"/>
+    <cs:fontRef idx="minor">
+      <a:schemeClr val="tx1"/>
+    </cs:fontRef>
+    <cs:spPr>
+      <a:ln w="9525" cap="rnd">
+        <a:solidFill>
+          <a:schemeClr val="phClr"/>
+        </a:solidFill>
+        <a:round/>
+      </a:ln>
+    </cs:spPr>
+  </cs:dataPointLine>
+  <cs:dataPointMarker>
+    <cs:lnRef idx="0">
+      <cs:styleClr val="auto"/>
+    </cs:lnRef>
+    <cs:fillRef idx="3">
+      <cs:styleClr val="auto"/>
+    </cs:fillRef>
+    <cs:effectRef idx="3"/>
+    <cs:fontRef idx="minor">
+      <a:schemeClr val="tx1"/>
+    </cs:fontRef>
+    <cs:spPr>
+      <a:ln w="9525" cap="rnd">
+        <a:solidFill>
+          <a:schemeClr val="phClr"/>
+        </a:solidFill>
+        <a:round/>
+      </a:ln>
+    </cs:spPr>
+  </cs:dataPointMarker>
+  <cs:dataPointMarkerLayout symbol="circle" size="6"/>
+  <cs:dataPointWireframe>
+    <cs:lnRef idx="0">
+      <cs:styleClr val="auto"/>
+    </cs:lnRef>
+    <cs:fillRef idx="3"/>
+    <cs:effectRef idx="3"/>
+    <cs:fontRef idx="minor">
+      <a:schemeClr val="tx1"/>
+    </cs:fontRef>
+    <cs:spPr>
+      <a:ln w="9525" cap="rnd">
+        <a:solidFill>
+          <a:schemeClr val="phClr"/>
+        </a:solidFill>
+        <a:round/>
+      </a:ln>
+    </cs:spPr>
+  </cs:dataPointWireframe>
+  <cs:dataTable>
+    <cs:lnRef idx="0"/>
+    <cs:fillRef idx="0"/>
+    <cs:effectRef idx="0"/>
+    <cs:fontRef idx="minor">
+      <a:schemeClr val="tx1">
+        <a:lumMod val="65000"/>
+        <a:lumOff val="35000"/>
+      </a:schemeClr>
+    </cs:fontRef>
+    <cs:spPr>
+      <a:noFill/>
+      <a:ln w="9525" cap="flat" cmpd="sng" algn="ctr">
+        <a:solidFill>
+          <a:schemeClr val="tx1">
+            <a:lumMod val="15000"/>
+            <a:lumOff val="85000"/>
+          </a:schemeClr>
+        </a:solidFill>
+        <a:round/>
+      </a:ln>
+    </cs:spPr>
+    <cs:defRPr sz="900" kern="1200"/>
+  </cs:dataTable>
+  <cs:downBar>
+    <cs:lnRef idx="0"/>
+    <cs:fillRef idx="0"/>
+    <cs:effectRef idx="0"/>
+    <cs:fontRef idx="minor">
+      <a:schemeClr val="dk1"/>
+    </cs:fontRef>
+    <cs:spPr>
+      <a:solidFill>
+        <a:schemeClr val="dk1">
+          <a:lumMod val="65000"/>
+          <a:lumOff val="35000"/>
+        </a:schemeClr>
+      </a:solidFill>
+      <a:ln w="9525">
+        <a:solidFill>
+          <a:schemeClr val="tx1">
+            <a:lumMod val="65000"/>
+            <a:lumOff val="35000"/>
+          </a:schemeClr>
+        </a:solidFill>
+      </a:ln>
+    </cs:spPr>
+  </cs:downBar>
+  <cs:dropLine>
+    <cs:lnRef idx="0"/>
+    <cs:fillRef idx="0"/>
+    <cs:effectRef idx="0"/>
+    <cs:fontRef idx="minor">
+      <a:schemeClr val="tx1"/>
+    </cs:fontRef>
+    <cs:spPr>
+      <a:ln w="9525" cap="flat" cmpd="sng" algn="ctr">
+        <a:solidFill>
+          <a:schemeClr val="tx1">
+            <a:lumMod val="35000"/>
+            <a:lumOff val="65000"/>
+          </a:schemeClr>
+        </a:solidFill>
+        <a:round/>
+      </a:ln>
+    </cs:spPr>
+  </cs:dropLine>
+  <cs:errorBar>
+    <cs:lnRef idx="0"/>
+    <cs:fillRef idx="0"/>
+    <cs:effectRef idx="0"/>
+    <cs:fontRef idx="minor">
+      <a:schemeClr val="tx1"/>
+    </cs:fontRef>
+    <cs:spPr>
+      <a:ln w="9525" cap="flat" cmpd="sng" algn="ctr">
+        <a:solidFill>
+          <a:schemeClr val="tx1">
+            <a:lumMod val="65000"/>
+            <a:lumOff val="35000"/>
+          </a:schemeClr>
+        </a:solidFill>
+        <a:round/>
+      </a:ln>
+    </cs:spPr>
+  </cs:errorBar>
+  <cs:floor>
+    <cs:lnRef idx="0"/>
+    <cs:fillRef idx="0"/>
+    <cs:effectRef idx="0"/>
+    <cs:fontRef idx="minor">
+      <a:schemeClr val="lt1"/>
+    </cs:fontRef>
+  </cs:floor>
+  <cs:gridlineMajor>
+    <cs:lnRef idx="0"/>
+    <cs:fillRef idx="0"/>
+    <cs:effectRef idx="0"/>
+    <cs:fontRef idx="minor">
+      <a:schemeClr val="tx1"/>
+    </cs:fontRef>
+    <cs:spPr>
+      <a:ln w="9525" cap="flat" cmpd="sng" algn="ctr">
+        <a:solidFill>
+          <a:schemeClr val="tx1">
+            <a:lumMod val="15000"/>
+            <a:lumOff val="85000"/>
+          </a:schemeClr>
+        </a:solidFill>
+        <a:round/>
+      </a:ln>
+    </cs:spPr>
+  </cs:gridlineMajor>
+  <cs:gridlineMinor>
+    <cs:lnRef idx="0"/>
+    <cs:fillRef idx="0"/>
+    <cs:effectRef idx="0"/>
+    <cs:fontRef idx="minor">
+      <a:schemeClr val="tx1"/>
+    </cs:fontRef>
+    <cs:spPr>
+      <a:ln w="9525" cap="flat" cmpd="sng" algn="ctr">
+        <a:solidFill>
+          <a:schemeClr val="tx1">
+            <a:lumMod val="5000"/>
+            <a:lumOff val="95000"/>
+          </a:schemeClr>
+        </a:solidFill>
+        <a:round/>
+      </a:ln>
+    </cs:spPr>
+  </cs:gridlineMinor>
+  <cs:hiLoLine>
+    <cs:lnRef idx="0"/>
+    <cs:fillRef idx="0"/>
+    <cs:effectRef idx="0"/>
+    <cs:fontRef idx="minor">
+      <a:schemeClr val="tx1"/>
+    </cs:fontRef>
+    <cs:spPr>
+      <a:ln w="9525" cap="flat" cmpd="sng" algn="ctr">
+        <a:solidFill>
+          <a:schemeClr val="tx1">
+            <a:lumMod val="75000"/>
+            <a:lumOff val="25000"/>
+          </a:schemeClr>
+        </a:solidFill>
+        <a:round/>
+      </a:ln>
+    </cs:spPr>
+  </cs:hiLoLine>
+  <cs:leaderLine>
+    <cs:lnRef idx="0"/>
+    <cs:fillRef idx="0"/>
+    <cs:effectRef idx="0"/>
+    <cs:fontRef idx="minor">
+      <a:schemeClr val="tx1"/>
+    </cs:fontRef>
+    <cs:spPr>
+      <a:ln w="9525" cap="flat" cmpd="sng" algn="ctr">
+        <a:solidFill>
+          <a:schemeClr val="tx1">
+            <a:lumMod val="35000"/>
+            <a:lumOff val="65000"/>
+          </a:schemeClr>
+        </a:solidFill>
+        <a:round/>
+      </a:ln>
+    </cs:spPr>
+  </cs:leaderLine>
+  <cs:legend>
+    <cs:lnRef idx="0"/>
+    <cs:fillRef idx="0"/>
+    <cs:effectRef idx="0"/>
+    <cs:fontRef idx="minor">
+      <a:schemeClr val="tx1">
+        <a:lumMod val="65000"/>
+        <a:lumOff val="35000"/>
+      </a:schemeClr>
+    </cs:fontRef>
+    <cs:defRPr sz="900" kern="1200"/>
+  </cs:legend>
+  <cs:plotArea>
+    <cs:lnRef idx="0"/>
+    <cs:fillRef idx="0"/>
+    <cs:effectRef idx="0"/>
+    <cs:fontRef idx="minor">
+      <a:schemeClr val="lt1"/>
+    </cs:fontRef>
+  </cs:plotArea>
+  <cs:plotArea3D>
+    <cs:lnRef idx="0"/>
+    <cs:fillRef idx="0"/>
+    <cs:effectRef idx="0"/>
+    <cs:fontRef idx="minor">
+      <a:schemeClr val="lt1"/>
+    </cs:fontRef>
+  </cs:plotArea3D>
+  <cs:seriesAxis>
+    <cs:lnRef idx="0"/>
+    <cs:fillRef idx="0"/>
+    <cs:effectRef idx="0"/>
+    <cs:fontRef idx="minor">
+      <a:schemeClr val="tx1">
+        <a:lumMod val="65000"/>
+        <a:lumOff val="35000"/>
+      </a:schemeClr>
+    </cs:fontRef>
+    <cs:spPr>
+      <a:ln w="12700" cap="flat" cmpd="sng" algn="ctr">
+        <a:solidFill>
+          <a:schemeClr val="tx1">
+            <a:lumMod val="15000"/>
+            <a:lumOff val="85000"/>
+          </a:schemeClr>
+        </a:solidFill>
+        <a:round/>
+      </a:ln>
+    </cs:spPr>
+    <cs:defRPr sz="900" kern="1200"/>
+  </cs:seriesAxis>
+  <cs:seriesLine>
+    <cs:lnRef idx="0"/>
+    <cs:fillRef idx="0"/>
+    <cs:effectRef idx="0"/>
+    <cs:fontRef idx="minor">
+      <a:schemeClr val="tx1"/>
+    </cs:fontRef>
+    <cs:spPr>
+      <a:ln w="9525" cap="flat" cmpd="sng" algn="ctr">
+        <a:solidFill>
+          <a:schemeClr val="tx1">
+            <a:lumMod val="35000"/>
+            <a:lumOff val="65000"/>
+          </a:schemeClr>
+        </a:solidFill>
+        <a:round/>
+      </a:ln>
+    </cs:spPr>
+  </cs:seriesLine>
+  <cs:title>
+    <cs:lnRef idx="0"/>
+    <cs:fillRef idx="0"/>
+    <cs:effectRef idx="0"/>
+    <cs:fontRef idx="minor">
+      <a:schemeClr val="tx1">
+        <a:lumMod val="65000"/>
+        <a:lumOff val="35000"/>
+      </a:schemeClr>
+    </cs:fontRef>
+    <cs:defRPr sz="1600" b="1" kern="1200" baseline="0"/>
+  </cs:title>
+  <cs:trendline>
+    <cs:lnRef idx="0">
+      <cs:styleClr val="auto"/>
+    </cs:lnRef>
+    <cs:fillRef idx="0"/>
+    <cs:effectRef idx="0"/>
+    <cs:fontRef idx="minor">
+      <a:schemeClr val="lt1"/>
+    </cs:fontRef>
+    <cs:spPr>
+      <a:ln w="19050" cap="rnd">
+        <a:solidFill>
+          <a:schemeClr val="phClr"/>
+        </a:solidFill>
+      </a:ln>
+    </cs:spPr>
+  </cs:trendline>
+  <cs:trendlineLabel>
+    <cs:lnRef idx="0"/>
+    <cs:fillRef idx="0"/>
+    <cs:effectRef idx="0"/>
+    <cs:fontRef idx="minor">
+      <a:schemeClr val="tx1">
+        <a:lumMod val="65000"/>
+        <a:lumOff val="35000"/>
+      </a:schemeClr>
+    </cs:fontRef>
+    <cs:defRPr sz="900" kern="1200"/>
+  </cs:trendlineLabel>
+  <cs:upBar>
+    <cs:lnRef idx="0"/>
+    <cs:fillRef idx="0"/>
+    <cs:effectRef idx="0"/>
+    <cs:fontRef idx="minor">
+      <a:schemeClr val="dk1"/>
+    </cs:fontRef>
+    <cs:spPr>
+      <a:solidFill>
+        <a:schemeClr val="lt1"/>
+      </a:solidFill>
+      <a:ln w="9525">
+        <a:solidFill>
+          <a:schemeClr val="tx1">
+            <a:lumMod val="15000"/>
+            <a:lumOff val="85000"/>
+          </a:schemeClr>
+        </a:solidFill>
+      </a:ln>
+    </cs:spPr>
+  </cs:upBar>
+  <cs:valueAxis>
+    <cs:lnRef idx="0"/>
+    <cs:fillRef idx="0"/>
+    <cs:effectRef idx="0"/>
+    <cs:fontRef idx="minor">
+      <a:schemeClr val="tx1">
+        <a:lumMod val="65000"/>
+        <a:lumOff val="35000"/>
+      </a:schemeClr>
+    </cs:fontRef>
+    <cs:defRPr sz="900" kern="1200"/>
+  </cs:valueAxis>
+  <cs:wall>
+    <cs:lnRef idx="0"/>
+    <cs:fillRef idx="0"/>
+    <cs:effectRef idx="0"/>
+    <cs:fontRef idx="minor">
+      <a:schemeClr val="lt1"/>
+    </cs:fontRef>
+  </cs:wall>
+</cs:chartStyle>
 </file>
 
 <file path=word/theme/theme1.xml><?xml version="1.0" encoding="utf-8"?>
@@ -1922,4 +4174,16 @@
     </a:ext>
   </a:extLst>
 </a:theme>
+</file>
+
+<file path=customXml/item1.xml><?xml version="1.0" encoding="utf-8"?>
+<b:Sources xmlns:b="http://schemas.openxmlformats.org/officeDocument/2006/bibliography" xmlns="http://schemas.openxmlformats.org/officeDocument/2006/bibliography" SelectedStyle="\ISO690Nmerical.XSL" StyleName="ISO 690 – číselná reference" Version="1987"/>
+</file>
+
+<file path=customXml/itemProps1.xml><?xml version="1.0" encoding="utf-8"?>
+<ds:datastoreItem xmlns:ds="http://schemas.openxmlformats.org/officeDocument/2006/customXml" ds:itemID="{43FD678E-68E9-4A51-A3C9-9B95DD9BA2D7}">
+  <ds:schemaRefs>
+    <ds:schemaRef ds:uri="http://schemas.openxmlformats.org/officeDocument/2006/bibliography"/>
+  </ds:schemaRefs>
+</ds:datastoreItem>
 </file>
</xml_diff>

<commit_message>
do reportu pridano dalsi mereni
</commit_message>
<xml_diff>
--- a/Report.docx
+++ b/Report.docx
@@ -318,12 +318,10 @@
         <w:t>Je obtížné systematicky najít dvojici vstupů (</w:t>
       </w:r>
       <w:proofErr w:type="spellStart"/>
-      <w:proofErr w:type="gramStart"/>
       <w:r>
         <w:t>x,y</w:t>
       </w:r>
       <w:proofErr w:type="spellEnd"/>
-      <w:proofErr w:type="gramEnd"/>
       <w:r>
         <w:t>), pro které h(x)=h(y).</w:t>
       </w:r>
@@ -434,11 +432,9 @@
       <w:r>
         <w:t xml:space="preserve">– tato metoda využívá jako základ slovníkový útok, ale slova z tohoto slovníku nějakým způsobem upravuje (např. zaměňuje velikost písmen, přehazuje podobná písmena, přidává před/za/do slova řetězce různé délky </w:t>
       </w:r>
-      <w:proofErr w:type="gramStart"/>
       <w:r>
         <w:t>atd...</w:t>
       </w:r>
-      <w:proofErr w:type="gramEnd"/>
       <w:r>
         <w:t>)</w:t>
       </w:r>
@@ -855,15 +851,7 @@
         <w:t xml:space="preserve"> aby se projely všechny kombinace se používá zaokrouhlování přídělu práce směrem nahoru, je tedy možné, že některá vlákna vykonávají stejnou práci. </w:t>
       </w:r>
       <w:r>
-        <w:t xml:space="preserve">Začátek práce je určeno </w:t>
-      </w:r>
-      <w:proofErr w:type="gramStart"/>
-      <w:r>
-        <w:t>64-bitovým</w:t>
-      </w:r>
-      <w:proofErr w:type="gramEnd"/>
-      <w:r>
-        <w:t xml:space="preserve"> číslem (bylo by možné rozšířit i na 128, či 256-bitové číslo), počáteční permutace se zjistí tak, že se toto číslo postupně </w:t>
+        <w:t xml:space="preserve">Začátek práce je určeno 64-bitovým číslem (bylo by možné rozšířit i na 128, či 256-bitové číslo), počáteční permutace se zjistí tak, že se toto číslo postupně </w:t>
       </w:r>
       <w:proofErr w:type="spellStart"/>
       <w:r>
@@ -1267,15 +1255,7 @@
           </w:tcPr>
           <w:p>
             <w:r>
-              <w:t xml:space="preserve">RAM: G.SKILL </w:t>
-            </w:r>
-            <w:proofErr w:type="gramStart"/>
-            <w:r>
-              <w:t>16GB</w:t>
-            </w:r>
-            <w:proofErr w:type="gramEnd"/>
-            <w:r>
-              <w:t xml:space="preserve"> KIT DDR4 3200MHz CL14 </w:t>
+              <w:t xml:space="preserve">RAM: G.SKILL 16GB KIT DDR4 3200MHz CL14 </w:t>
             </w:r>
             <w:proofErr w:type="spellStart"/>
             <w:r>
@@ -1314,6 +1294,13 @@
                 <w:bCs/>
               </w:rPr>
               <w:t>Pevný disk</w:t>
+            </w:r>
+            <w:r>
+              <w:rPr>
+                <w:b/>
+                <w:bCs/>
+              </w:rPr>
+              <w:t xml:space="preserve"> (umístění slovníku):</w:t>
             </w:r>
           </w:p>
         </w:tc>
@@ -1461,10 +1448,45 @@
         <w:t>e</w:t>
       </w:r>
       <w:r>
-        <w:t xml:space="preserve"> univerzální nastavení těchto parametrů pro všechna data, ke všemu se tyto parametry liší i grafická karta od grafické karty.</w:t>
-      </w:r>
-      <w:r>
-        <w:t xml:space="preserve"> I při špatném nastavení parametrů je výpočet na GPU rychlejší, než výpočet na CPU. </w:t>
+        <w:t xml:space="preserve"> univerzální nastavení těchto parametrů pro všech</w:t>
+      </w:r>
+      <w:r>
+        <w:t xml:space="preserve">ny </w:t>
+      </w:r>
+      <w:proofErr w:type="spellStart"/>
+      <w:r>
+        <w:t>hashe</w:t>
+      </w:r>
+      <w:proofErr w:type="spellEnd"/>
+      <w:r>
+        <w:t>, ke všemu se tyto parametry liší i grafická karta od grafické karty.</w:t>
+      </w:r>
+      <w:r>
+        <w:t xml:space="preserve"> I při špatném nastavení parametrů je výpočet na GPU rychlejší, než výpočet na CPU</w:t>
+      </w:r>
+      <w:r>
+        <w:t>.</w:t>
+      </w:r>
+    </w:p>
+    <w:p>
+      <w:pPr>
+        <w:pStyle w:val="Nadpis4"/>
+      </w:pPr>
+      <w:proofErr w:type="spellStart"/>
+      <w:r>
+        <w:t>Brute</w:t>
+      </w:r>
+      <w:proofErr w:type="spellEnd"/>
+      <w:r>
+        <w:t xml:space="preserve"> </w:t>
+      </w:r>
+      <w:proofErr w:type="spellStart"/>
+      <w:r>
+        <w:t>force</w:t>
+      </w:r>
+      <w:proofErr w:type="spellEnd"/>
+      <w:r>
+        <w:t xml:space="preserve"> GPU:</w:t>
       </w:r>
     </w:p>
     <w:p>
@@ -1478,8 +1500,8 @@
           <w:noProof/>
         </w:rPr>
         <w:drawing>
-          <wp:inline distT="0" distB="0" distL="0" distR="0" wp14:anchorId="0DC869EB" wp14:editId="34AA6517">
-            <wp:extent cx="5760720" cy="4238625"/>
+          <wp:inline distT="0" distB="0" distL="0" distR="0" wp14:anchorId="0DC869EB" wp14:editId="35787982">
+            <wp:extent cx="5760720" cy="4391025"/>
             <wp:effectExtent l="0" t="0" r="11430" b="9525"/>
             <wp:docPr id="1" name="Graf 1">
               <a:extLst xmlns:a="http://schemas.openxmlformats.org/drawingml/2006/main">
@@ -1610,6 +1632,159 @@
           <w:tab w:val="left" w:pos="8040"/>
         </w:tabs>
       </w:pPr>
+      <w:r>
+        <w:rPr>
+          <w:noProof/>
+        </w:rPr>
+        <w:lastRenderedPageBreak/>
+        <w:drawing>
+          <wp:inline distT="0" distB="0" distL="0" distR="0" wp14:anchorId="5E5E5405" wp14:editId="21191AE8">
+            <wp:extent cx="5760720" cy="3905250"/>
+            <wp:effectExtent l="0" t="0" r="11430" b="0"/>
+            <wp:docPr id="3" name="Graf 3">
+              <a:extLst xmlns:a="http://schemas.openxmlformats.org/drawingml/2006/main">
+                <a:ext uri="{FF2B5EF4-FFF2-40B4-BE49-F238E27FC236}">
+                  <a16:creationId xmlns:a16="http://schemas.microsoft.com/office/drawing/2014/main" id="{136F75EC-C4A9-45F7-A7C3-02B475C30874}"/>
+                </a:ext>
+              </a:extLst>
+            </wp:docPr>
+            <wp:cNvGraphicFramePr/>
+            <a:graphic xmlns:a="http://schemas.openxmlformats.org/drawingml/2006/main">
+              <a:graphicData uri="http://schemas.openxmlformats.org/drawingml/2006/chart">
+                <c:chart xmlns:c="http://schemas.openxmlformats.org/drawingml/2006/chart" xmlns:r="http://schemas.openxmlformats.org/officeDocument/2006/relationships" r:id="rId8"/>
+              </a:graphicData>
+            </a:graphic>
+          </wp:inline>
+        </w:drawing>
+      </w:r>
+    </w:p>
+    <w:p>
+      <w:pPr>
+        <w:tabs>
+          <w:tab w:val="left" w:pos="8040"/>
+        </w:tabs>
+        <w:rPr>
+          <w:b/>
+          <w:bCs/>
+        </w:rPr>
+      </w:pPr>
+      <w:r>
+        <w:t xml:space="preserve">Nejkratší čas pro slovo Brg51A vychází </w:t>
+      </w:r>
+      <w:r>
+        <w:rPr>
+          <w:b/>
+          <w:bCs/>
+        </w:rPr>
+        <w:t>7,8 sekund</w:t>
+      </w:r>
+      <w:r>
+        <w:rPr>
+          <w:b/>
+          <w:bCs/>
+        </w:rPr>
+        <w:t xml:space="preserve"> </w:t>
+      </w:r>
+      <w:r>
+        <w:t xml:space="preserve">pro konfiguraci 96 vláken a 48 bloků, nejdelší čas je </w:t>
+      </w:r>
+      <w:r>
+        <w:rPr>
+          <w:b/>
+          <w:bCs/>
+        </w:rPr>
+        <w:t xml:space="preserve">350 sekund </w:t>
+      </w:r>
+      <w:r>
+        <w:t xml:space="preserve">pro konfiguraci 64 vláken a 80 bloků. Průměrný čas je </w:t>
+      </w:r>
+      <w:r>
+        <w:rPr>
+          <w:b/>
+          <w:bCs/>
+        </w:rPr>
+        <w:t xml:space="preserve">132 sekund. </w:t>
+      </w:r>
+      <w:r>
+        <w:t xml:space="preserve">Průměrný čas pro 64 vláken je </w:t>
+      </w:r>
+      <w:r>
+        <w:rPr>
+          <w:b/>
+          <w:bCs/>
+        </w:rPr>
+        <w:t>134 sekund</w:t>
+      </w:r>
+      <w:r>
+        <w:t xml:space="preserve">, průměrný čas pro 96 vláken je </w:t>
+      </w:r>
+      <w:r>
+        <w:rPr>
+          <w:b/>
+          <w:bCs/>
+        </w:rPr>
+        <w:t>113 sekund</w:t>
+      </w:r>
+      <w:r>
+        <w:rPr>
+          <w:b/>
+          <w:bCs/>
+        </w:rPr>
+        <w:t xml:space="preserve">, </w:t>
+      </w:r>
+      <w:r>
+        <w:t>průměrný čas</w:t>
+      </w:r>
+      <w:r>
+        <w:t xml:space="preserve"> pro 128 vláken</w:t>
+      </w:r>
+      <w:r>
+        <w:t xml:space="preserve"> je </w:t>
+      </w:r>
+      <w:r>
+        <w:rPr>
+          <w:b/>
+          <w:bCs/>
+        </w:rPr>
+        <w:t xml:space="preserve">150 sekund. </w:t>
+      </w:r>
+    </w:p>
+    <w:p>
+      <w:pPr>
+        <w:tabs>
+          <w:tab w:val="left" w:pos="8040"/>
+        </w:tabs>
+      </w:pPr>
+      <w:r>
+        <w:t xml:space="preserve">Tato dvě měření ukázala, že nastavení parametrů </w:t>
+      </w:r>
+      <w:proofErr w:type="spellStart"/>
+      <w:r>
+        <w:t>blocks</w:t>
+      </w:r>
+      <w:proofErr w:type="spellEnd"/>
+      <w:r>
+        <w:t>/</w:t>
+      </w:r>
+      <w:proofErr w:type="spellStart"/>
+      <w:r>
+        <w:t>threads</w:t>
+      </w:r>
+      <w:proofErr w:type="spellEnd"/>
+      <w:r>
+        <w:t xml:space="preserve"> má </w:t>
+      </w:r>
+      <w:r>
+        <w:t xml:space="preserve">v případě útoku hrubou silou velký vliv. Nejspíše ale nebude existovat kombinace parametrů, která by byla optimální pro všechny </w:t>
+      </w:r>
+      <w:proofErr w:type="spellStart"/>
+      <w:r>
+        <w:t>hashe</w:t>
+      </w:r>
+      <w:proofErr w:type="spellEnd"/>
+      <w:r>
+        <w:t>.</w:t>
+      </w:r>
       <w:bookmarkStart w:id="0" w:name="_GoBack"/>
       <w:bookmarkEnd w:id="0"/>
     </w:p>
@@ -2360,6 +2535,28 @@
       <w:szCs w:val="24"/>
     </w:rPr>
   </w:style>
+  <w:style w:type="paragraph" w:styleId="Nadpis4">
+    <w:name w:val="heading 4"/>
+    <w:basedOn w:val="Normln"/>
+    <w:next w:val="Normln"/>
+    <w:link w:val="Nadpis4Char"/>
+    <w:uiPriority w:val="9"/>
+    <w:unhideWhenUsed/>
+    <w:qFormat/>
+    <w:rsid w:val="00A57BC6"/>
+    <w:pPr>
+      <w:keepNext/>
+      <w:keepLines/>
+      <w:spacing w:before="40" w:after="0"/>
+      <w:outlineLvl w:val="3"/>
+    </w:pPr>
+    <w:rPr>
+      <w:rFonts w:asciiTheme="majorHAnsi" w:eastAsiaTheme="majorEastAsia" w:hAnsiTheme="majorHAnsi" w:cstheme="majorBidi"/>
+      <w:i/>
+      <w:iCs/>
+      <w:color w:val="2F5496" w:themeColor="accent1" w:themeShade="BF"/>
+    </w:rPr>
+  </w:style>
   <w:style w:type="character" w:default="1" w:styleId="Standardnpsmoodstavce">
     <w:name w:val="Default Paragraph Font"/>
     <w:uiPriority w:val="1"/>
@@ -2479,6 +2676,19 @@
       </w:tblBorders>
     </w:tblPr>
   </w:style>
+  <w:style w:type="character" w:customStyle="1" w:styleId="Nadpis4Char">
+    <w:name w:val="Nadpis 4 Char"/>
+    <w:basedOn w:val="Standardnpsmoodstavce"/>
+    <w:link w:val="Nadpis4"/>
+    <w:uiPriority w:val="9"/>
+    <w:rsid w:val="00A57BC6"/>
+    <w:rPr>
+      <w:rFonts w:asciiTheme="majorHAnsi" w:eastAsiaTheme="majorEastAsia" w:hAnsiTheme="majorHAnsi" w:cstheme="majorBidi"/>
+      <w:i/>
+      <w:iCs/>
+      <w:color w:val="2F5496" w:themeColor="accent1" w:themeShade="BF"/>
+    </w:rPr>
+  </w:style>
 </w:styles>
 </file>
 
@@ -2517,8 +2727,13 @@
             </a:pPr>
             <a:r>
               <a:rPr lang="cs-CZ"/>
-              <a:t>zebra1</a:t>
+              <a:t>zebra1, brute force GPU - velká + malá písmena + čisla</a:t>
             </a:r>
+            <a:r>
+              <a:rPr lang="cs-CZ" baseline="0"/>
+              <a:t>, min. 6 znaků, max 6.znaků</a:t>
+            </a:r>
+            <a:endParaRPr lang="cs-CZ"/>
           </a:p>
         </c:rich>
       </c:tx>
@@ -3339,6 +3554,854 @@
 </c:chartSpace>
 </file>
 
+<file path=word/charts/chart2.xml><?xml version="1.0" encoding="utf-8"?>
+<c:chartSpace xmlns:c="http://schemas.openxmlformats.org/drawingml/2006/chart" xmlns:a="http://schemas.openxmlformats.org/drawingml/2006/main" xmlns:r="http://schemas.openxmlformats.org/officeDocument/2006/relationships" xmlns:c16r2="http://schemas.microsoft.com/office/drawing/2015/06/chart">
+  <c:date1904 val="0"/>
+  <c:lang val="cs-CZ"/>
+  <c:roundedCorners val="0"/>
+  <mc:AlternateContent xmlns:mc="http://schemas.openxmlformats.org/markup-compatibility/2006">
+    <mc:Choice xmlns:c14="http://schemas.microsoft.com/office/drawing/2007/8/2/chart" Requires="c14">
+      <c14:style val="102"/>
+    </mc:Choice>
+    <mc:Fallback>
+      <c:style val="2"/>
+    </mc:Fallback>
+  </mc:AlternateContent>
+  <c:chart>
+    <c:title>
+      <c:tx>
+        <c:rich>
+          <a:bodyPr rot="0" spcFirstLastPara="1" vertOverflow="ellipsis" vert="horz" wrap="square" anchor="ctr" anchorCtr="1"/>
+          <a:lstStyle/>
+          <a:p>
+            <a:pPr>
+              <a:defRPr sz="1600" b="1" i="0" u="none" strike="noStrike" kern="1200" baseline="0">
+                <a:solidFill>
+                  <a:schemeClr val="tx1">
+                    <a:lumMod val="65000"/>
+                    <a:lumOff val="35000"/>
+                  </a:schemeClr>
+                </a:solidFill>
+                <a:latin typeface="+mn-lt"/>
+                <a:ea typeface="+mn-ea"/>
+                <a:cs typeface="+mn-cs"/>
+              </a:defRPr>
+            </a:pPr>
+            <a:r>
+              <a:rPr lang="cs-CZ"/>
+              <a:t>Brg51A, brute force GPU - velká + malá písmena + čisla, min. 6 znaků, max 6.znaků</a:t>
+            </a:r>
+          </a:p>
+        </c:rich>
+      </c:tx>
+      <c:overlay val="0"/>
+      <c:spPr>
+        <a:noFill/>
+        <a:ln>
+          <a:noFill/>
+        </a:ln>
+        <a:effectLst/>
+      </c:spPr>
+      <c:txPr>
+        <a:bodyPr rot="0" spcFirstLastPara="1" vertOverflow="ellipsis" vert="horz" wrap="square" anchor="ctr" anchorCtr="1"/>
+        <a:lstStyle/>
+        <a:p>
+          <a:pPr>
+            <a:defRPr sz="1600" b="1" i="0" u="none" strike="noStrike" kern="1200" baseline="0">
+              <a:solidFill>
+                <a:schemeClr val="tx1">
+                  <a:lumMod val="65000"/>
+                  <a:lumOff val="35000"/>
+                </a:schemeClr>
+              </a:solidFill>
+              <a:latin typeface="+mn-lt"/>
+              <a:ea typeface="+mn-ea"/>
+              <a:cs typeface="+mn-cs"/>
+            </a:defRPr>
+          </a:pPr>
+          <a:endParaRPr lang="cs-CZ"/>
+        </a:p>
+      </c:txPr>
+    </c:title>
+    <c:autoTitleDeleted val="0"/>
+    <c:plotArea>
+      <c:layout/>
+      <c:scatterChart>
+        <c:scatterStyle val="lineMarker"/>
+        <c:varyColors val="0"/>
+        <c:ser>
+          <c:idx val="0"/>
+          <c:order val="0"/>
+          <c:tx>
+            <c:v>64 vláken</c:v>
+          </c:tx>
+          <c:spPr>
+            <a:ln w="25400" cap="rnd">
+              <a:noFill/>
+              <a:round/>
+            </a:ln>
+            <a:effectLst>
+              <a:outerShdw blurRad="57150" dist="19050" dir="5400000" algn="ctr" rotWithShape="0">
+                <a:srgbClr val="000000">
+                  <a:alpha val="63000"/>
+                </a:srgbClr>
+              </a:outerShdw>
+            </a:effectLst>
+          </c:spPr>
+          <c:marker>
+            <c:symbol val="circle"/>
+            <c:size val="6"/>
+            <c:spPr>
+              <a:gradFill rotWithShape="1">
+                <a:gsLst>
+                  <a:gs pos="0">
+                    <a:schemeClr val="accent1">
+                      <a:satMod val="103000"/>
+                      <a:lumMod val="102000"/>
+                      <a:tint val="94000"/>
+                    </a:schemeClr>
+                  </a:gs>
+                  <a:gs pos="50000">
+                    <a:schemeClr val="accent1">
+                      <a:satMod val="110000"/>
+                      <a:lumMod val="100000"/>
+                      <a:shade val="100000"/>
+                    </a:schemeClr>
+                  </a:gs>
+                  <a:gs pos="100000">
+                    <a:schemeClr val="accent1">
+                      <a:lumMod val="99000"/>
+                      <a:satMod val="120000"/>
+                      <a:shade val="78000"/>
+                    </a:schemeClr>
+                  </a:gs>
+                </a:gsLst>
+                <a:lin ang="5400000" scaled="0"/>
+              </a:gradFill>
+              <a:ln w="9525" cap="rnd">
+                <a:solidFill>
+                  <a:schemeClr val="accent1"/>
+                </a:solidFill>
+                <a:round/>
+              </a:ln>
+              <a:effectLst>
+                <a:outerShdw blurRad="57150" dist="19050" dir="5400000" algn="ctr" rotWithShape="0">
+                  <a:srgbClr val="000000">
+                    <a:alpha val="63000"/>
+                  </a:srgbClr>
+                </a:outerShdw>
+              </a:effectLst>
+            </c:spPr>
+          </c:marker>
+          <c:xVal>
+            <c:numRef>
+              <c:f>log_Brg51A!$C$2:$C$11</c:f>
+              <c:numCache>
+                <c:formatCode>General</c:formatCode>
+                <c:ptCount val="10"/>
+                <c:pt idx="0">
+                  <c:v>16</c:v>
+                </c:pt>
+                <c:pt idx="1">
+                  <c:v>32</c:v>
+                </c:pt>
+                <c:pt idx="2">
+                  <c:v>48</c:v>
+                </c:pt>
+                <c:pt idx="3">
+                  <c:v>64</c:v>
+                </c:pt>
+                <c:pt idx="4">
+                  <c:v>80</c:v>
+                </c:pt>
+                <c:pt idx="5">
+                  <c:v>96</c:v>
+                </c:pt>
+                <c:pt idx="6">
+                  <c:v>112</c:v>
+                </c:pt>
+                <c:pt idx="7">
+                  <c:v>128</c:v>
+                </c:pt>
+                <c:pt idx="8">
+                  <c:v>144</c:v>
+                </c:pt>
+                <c:pt idx="9">
+                  <c:v>160</c:v>
+                </c:pt>
+              </c:numCache>
+            </c:numRef>
+          </c:xVal>
+          <c:yVal>
+            <c:numRef>
+              <c:f>log_Brg51A!$D$2:$D$11</c:f>
+              <c:numCache>
+                <c:formatCode>General</c:formatCode>
+                <c:ptCount val="10"/>
+                <c:pt idx="0">
+                  <c:v>195302.3928</c:v>
+                </c:pt>
+                <c:pt idx="1">
+                  <c:v>88883.549299999999</c:v>
+                </c:pt>
+                <c:pt idx="2">
+                  <c:v>95970.031199999998</c:v>
+                </c:pt>
+                <c:pt idx="3">
+                  <c:v>39316.42</c:v>
+                </c:pt>
+                <c:pt idx="4">
+                  <c:v>349950.55989999999</c:v>
+                </c:pt>
+                <c:pt idx="5">
+                  <c:v>211954.0809</c:v>
+                </c:pt>
+                <c:pt idx="6">
+                  <c:v>124430.9693</c:v>
+                </c:pt>
+                <c:pt idx="7">
+                  <c:v>60800.116199999997</c:v>
+                </c:pt>
+                <c:pt idx="8">
+                  <c:v>10144.8164</c:v>
+                </c:pt>
+                <c:pt idx="9">
+                  <c:v>161330.36369999999</c:v>
+                </c:pt>
+              </c:numCache>
+            </c:numRef>
+          </c:yVal>
+          <c:smooth val="0"/>
+          <c:extLst>
+            <c:ext xmlns:c16="http://schemas.microsoft.com/office/drawing/2014/chart" uri="{C3380CC4-5D6E-409C-BE32-E72D297353CC}">
+              <c16:uniqueId val="{00000000-3D24-436F-8861-D8D253206894}"/>
+            </c:ext>
+          </c:extLst>
+        </c:ser>
+        <c:ser>
+          <c:idx val="1"/>
+          <c:order val="1"/>
+          <c:tx>
+            <c:v>96 vláken</c:v>
+          </c:tx>
+          <c:spPr>
+            <a:ln w="25400" cap="rnd">
+              <a:noFill/>
+              <a:round/>
+            </a:ln>
+            <a:effectLst>
+              <a:outerShdw blurRad="57150" dist="19050" dir="5400000" algn="ctr" rotWithShape="0">
+                <a:srgbClr val="000000">
+                  <a:alpha val="63000"/>
+                </a:srgbClr>
+              </a:outerShdw>
+            </a:effectLst>
+          </c:spPr>
+          <c:marker>
+            <c:symbol val="circle"/>
+            <c:size val="6"/>
+            <c:spPr>
+              <a:gradFill rotWithShape="1">
+                <a:gsLst>
+                  <a:gs pos="0">
+                    <a:schemeClr val="accent2">
+                      <a:satMod val="103000"/>
+                      <a:lumMod val="102000"/>
+                      <a:tint val="94000"/>
+                    </a:schemeClr>
+                  </a:gs>
+                  <a:gs pos="50000">
+                    <a:schemeClr val="accent2">
+                      <a:satMod val="110000"/>
+                      <a:lumMod val="100000"/>
+                      <a:shade val="100000"/>
+                    </a:schemeClr>
+                  </a:gs>
+                  <a:gs pos="100000">
+                    <a:schemeClr val="accent2">
+                      <a:lumMod val="99000"/>
+                      <a:satMod val="120000"/>
+                      <a:shade val="78000"/>
+                    </a:schemeClr>
+                  </a:gs>
+                </a:gsLst>
+                <a:lin ang="5400000" scaled="0"/>
+              </a:gradFill>
+              <a:ln w="9525" cap="rnd">
+                <a:solidFill>
+                  <a:schemeClr val="accent2"/>
+                </a:solidFill>
+                <a:round/>
+              </a:ln>
+              <a:effectLst>
+                <a:outerShdw blurRad="57150" dist="19050" dir="5400000" algn="ctr" rotWithShape="0">
+                  <a:srgbClr val="000000">
+                    <a:alpha val="63000"/>
+                  </a:srgbClr>
+                </a:outerShdw>
+              </a:effectLst>
+            </c:spPr>
+          </c:marker>
+          <c:xVal>
+            <c:numRef>
+              <c:f>log_Brg51A!$C$12:$C$21</c:f>
+              <c:numCache>
+                <c:formatCode>General</c:formatCode>
+                <c:ptCount val="10"/>
+                <c:pt idx="0">
+                  <c:v>16</c:v>
+                </c:pt>
+                <c:pt idx="1">
+                  <c:v>32</c:v>
+                </c:pt>
+                <c:pt idx="2">
+                  <c:v>48</c:v>
+                </c:pt>
+                <c:pt idx="3">
+                  <c:v>64</c:v>
+                </c:pt>
+                <c:pt idx="4">
+                  <c:v>80</c:v>
+                </c:pt>
+                <c:pt idx="5">
+                  <c:v>96</c:v>
+                </c:pt>
+                <c:pt idx="6">
+                  <c:v>112</c:v>
+                </c:pt>
+                <c:pt idx="7">
+                  <c:v>128</c:v>
+                </c:pt>
+                <c:pt idx="8">
+                  <c:v>144</c:v>
+                </c:pt>
+                <c:pt idx="9">
+                  <c:v>160</c:v>
+                </c:pt>
+              </c:numCache>
+            </c:numRef>
+          </c:xVal>
+          <c:yVal>
+            <c:numRef>
+              <c:f>log_Brg51A!$D$12:$D$21</c:f>
+              <c:numCache>
+                <c:formatCode>General</c:formatCode>
+                <c:ptCount val="10"/>
+                <c:pt idx="0">
+                  <c:v>112559.50840000001</c:v>
+                </c:pt>
+                <c:pt idx="1">
+                  <c:v>74756.396399999998</c:v>
+                </c:pt>
+                <c:pt idx="2">
+                  <c:v>7806.7668999999996</c:v>
+                </c:pt>
+                <c:pt idx="3">
+                  <c:v>155119.88219999999</c:v>
+                </c:pt>
+                <c:pt idx="4">
+                  <c:v>66843.473800000007</c:v>
+                </c:pt>
+                <c:pt idx="5">
+                  <c:v>129740.2815</c:v>
+                </c:pt>
+                <c:pt idx="6">
+                  <c:v>202299.6814</c:v>
+                </c:pt>
+                <c:pt idx="7">
+                  <c:v>141103.87229999999</c:v>
+                </c:pt>
+                <c:pt idx="8">
+                  <c:v>96587.682199999996</c:v>
+                </c:pt>
+                <c:pt idx="9">
+                  <c:v>148033.7389</c:v>
+                </c:pt>
+              </c:numCache>
+            </c:numRef>
+          </c:yVal>
+          <c:smooth val="0"/>
+          <c:extLst>
+            <c:ext xmlns:c16="http://schemas.microsoft.com/office/drawing/2014/chart" uri="{C3380CC4-5D6E-409C-BE32-E72D297353CC}">
+              <c16:uniqueId val="{00000001-3D24-436F-8861-D8D253206894}"/>
+            </c:ext>
+          </c:extLst>
+        </c:ser>
+        <c:ser>
+          <c:idx val="2"/>
+          <c:order val="2"/>
+          <c:tx>
+            <c:v>128 vláken</c:v>
+          </c:tx>
+          <c:spPr>
+            <a:ln w="25400" cap="rnd">
+              <a:noFill/>
+              <a:round/>
+            </a:ln>
+            <a:effectLst>
+              <a:outerShdw blurRad="57150" dist="19050" dir="5400000" algn="ctr" rotWithShape="0">
+                <a:srgbClr val="000000">
+                  <a:alpha val="63000"/>
+                </a:srgbClr>
+              </a:outerShdw>
+            </a:effectLst>
+          </c:spPr>
+          <c:marker>
+            <c:symbol val="circle"/>
+            <c:size val="6"/>
+            <c:spPr>
+              <a:gradFill rotWithShape="1">
+                <a:gsLst>
+                  <a:gs pos="0">
+                    <a:schemeClr val="accent3">
+                      <a:satMod val="103000"/>
+                      <a:lumMod val="102000"/>
+                      <a:tint val="94000"/>
+                    </a:schemeClr>
+                  </a:gs>
+                  <a:gs pos="50000">
+                    <a:schemeClr val="accent3">
+                      <a:satMod val="110000"/>
+                      <a:lumMod val="100000"/>
+                      <a:shade val="100000"/>
+                    </a:schemeClr>
+                  </a:gs>
+                  <a:gs pos="100000">
+                    <a:schemeClr val="accent3">
+                      <a:lumMod val="99000"/>
+                      <a:satMod val="120000"/>
+                      <a:shade val="78000"/>
+                    </a:schemeClr>
+                  </a:gs>
+                </a:gsLst>
+                <a:lin ang="5400000" scaled="0"/>
+              </a:gradFill>
+              <a:ln w="9525" cap="rnd">
+                <a:solidFill>
+                  <a:schemeClr val="accent3"/>
+                </a:solidFill>
+                <a:round/>
+              </a:ln>
+              <a:effectLst>
+                <a:outerShdw blurRad="57150" dist="19050" dir="5400000" algn="ctr" rotWithShape="0">
+                  <a:srgbClr val="000000">
+                    <a:alpha val="63000"/>
+                  </a:srgbClr>
+                </a:outerShdw>
+              </a:effectLst>
+            </c:spPr>
+          </c:marker>
+          <c:xVal>
+            <c:numRef>
+              <c:f>log_Brg51A!$C$22:$C$31</c:f>
+              <c:numCache>
+                <c:formatCode>General</c:formatCode>
+                <c:ptCount val="10"/>
+                <c:pt idx="0">
+                  <c:v>16</c:v>
+                </c:pt>
+                <c:pt idx="1">
+                  <c:v>32</c:v>
+                </c:pt>
+                <c:pt idx="2">
+                  <c:v>48</c:v>
+                </c:pt>
+                <c:pt idx="3">
+                  <c:v>64</c:v>
+                </c:pt>
+                <c:pt idx="4">
+                  <c:v>80</c:v>
+                </c:pt>
+                <c:pt idx="5">
+                  <c:v>96</c:v>
+                </c:pt>
+                <c:pt idx="6">
+                  <c:v>112</c:v>
+                </c:pt>
+                <c:pt idx="7">
+                  <c:v>128</c:v>
+                </c:pt>
+                <c:pt idx="8">
+                  <c:v>144</c:v>
+                </c:pt>
+                <c:pt idx="9">
+                  <c:v>160</c:v>
+                </c:pt>
+              </c:numCache>
+            </c:numRef>
+          </c:xVal>
+          <c:yVal>
+            <c:numRef>
+              <c:f>log_Brg51A!$D$22:$D$31</c:f>
+              <c:numCache>
+                <c:formatCode>General</c:formatCode>
+                <c:ptCount val="10"/>
+                <c:pt idx="0">
+                  <c:v>103031.54300000001</c:v>
+                </c:pt>
+                <c:pt idx="1">
+                  <c:v>37470.037799999998</c:v>
+                </c:pt>
+                <c:pt idx="2">
+                  <c:v>224614.27910000001</c:v>
+                </c:pt>
+                <c:pt idx="3">
+                  <c:v>65250.992599999998</c:v>
+                </c:pt>
+                <c:pt idx="4">
+                  <c:v>157352.27170000001</c:v>
+                </c:pt>
+                <c:pt idx="5">
+                  <c:v>208047.3474</c:v>
+                </c:pt>
+                <c:pt idx="6">
+                  <c:v>254435.0282</c:v>
+                </c:pt>
+                <c:pt idx="7">
+                  <c:v>179534.71780000001</c:v>
+                </c:pt>
+                <c:pt idx="8">
+                  <c:v>114713.5004</c:v>
+                </c:pt>
+                <c:pt idx="9">
+                  <c:v>151605.75260000001</c:v>
+                </c:pt>
+              </c:numCache>
+            </c:numRef>
+          </c:yVal>
+          <c:smooth val="0"/>
+          <c:extLst>
+            <c:ext xmlns:c16="http://schemas.microsoft.com/office/drawing/2014/chart" uri="{C3380CC4-5D6E-409C-BE32-E72D297353CC}">
+              <c16:uniqueId val="{00000002-3D24-436F-8861-D8D253206894}"/>
+            </c:ext>
+          </c:extLst>
+        </c:ser>
+        <c:dLbls>
+          <c:showLegendKey val="0"/>
+          <c:showVal val="0"/>
+          <c:showCatName val="0"/>
+          <c:showSerName val="0"/>
+          <c:showPercent val="0"/>
+          <c:showBubbleSize val="0"/>
+        </c:dLbls>
+        <c:axId val="568833168"/>
+        <c:axId val="568825952"/>
+      </c:scatterChart>
+      <c:valAx>
+        <c:axId val="568833168"/>
+        <c:scaling>
+          <c:orientation val="minMax"/>
+        </c:scaling>
+        <c:delete val="0"/>
+        <c:axPos val="b"/>
+        <c:majorGridlines>
+          <c:spPr>
+            <a:ln w="9525" cap="flat" cmpd="sng" algn="ctr">
+              <a:solidFill>
+                <a:schemeClr val="tx1">
+                  <a:lumMod val="15000"/>
+                  <a:lumOff val="85000"/>
+                </a:schemeClr>
+              </a:solidFill>
+              <a:round/>
+            </a:ln>
+            <a:effectLst/>
+          </c:spPr>
+        </c:majorGridlines>
+        <c:title>
+          <c:tx>
+            <c:rich>
+              <a:bodyPr rot="0" spcFirstLastPara="1" vertOverflow="ellipsis" vert="horz" wrap="square" anchor="ctr" anchorCtr="1"/>
+              <a:lstStyle/>
+              <a:p>
+                <a:pPr>
+                  <a:defRPr sz="900" b="0" i="0" u="none" strike="noStrike" kern="1200" baseline="0">
+                    <a:solidFill>
+                      <a:schemeClr val="tx1">
+                        <a:lumMod val="65000"/>
+                        <a:lumOff val="35000"/>
+                      </a:schemeClr>
+                    </a:solidFill>
+                    <a:latin typeface="+mn-lt"/>
+                    <a:ea typeface="+mn-ea"/>
+                    <a:cs typeface="+mn-cs"/>
+                  </a:defRPr>
+                </a:pPr>
+                <a:r>
+                  <a:rPr lang="cs-CZ"/>
+                  <a:t>Počet</a:t>
+                </a:r>
+                <a:r>
+                  <a:rPr lang="cs-CZ" baseline="0"/>
+                  <a:t> bloků</a:t>
+                </a:r>
+                <a:endParaRPr lang="cs-CZ"/>
+              </a:p>
+            </c:rich>
+          </c:tx>
+          <c:overlay val="0"/>
+          <c:spPr>
+            <a:noFill/>
+            <a:ln>
+              <a:noFill/>
+            </a:ln>
+            <a:effectLst/>
+          </c:spPr>
+          <c:txPr>
+            <a:bodyPr rot="0" spcFirstLastPara="1" vertOverflow="ellipsis" vert="horz" wrap="square" anchor="ctr" anchorCtr="1"/>
+            <a:lstStyle/>
+            <a:p>
+              <a:pPr>
+                <a:defRPr sz="900" b="0" i="0" u="none" strike="noStrike" kern="1200" baseline="0">
+                  <a:solidFill>
+                    <a:schemeClr val="tx1">
+                      <a:lumMod val="65000"/>
+                      <a:lumOff val="35000"/>
+                    </a:schemeClr>
+                  </a:solidFill>
+                  <a:latin typeface="+mn-lt"/>
+                  <a:ea typeface="+mn-ea"/>
+                  <a:cs typeface="+mn-cs"/>
+                </a:defRPr>
+              </a:pPr>
+              <a:endParaRPr lang="cs-CZ"/>
+            </a:p>
+          </c:txPr>
+        </c:title>
+        <c:numFmt formatCode="General" sourceLinked="1"/>
+        <c:majorTickMark val="out"/>
+        <c:minorTickMark val="none"/>
+        <c:tickLblPos val="nextTo"/>
+        <c:spPr>
+          <a:noFill/>
+          <a:ln w="12700" cap="flat" cmpd="sng" algn="ctr">
+            <a:solidFill>
+              <a:schemeClr val="tx1">
+                <a:lumMod val="15000"/>
+                <a:lumOff val="85000"/>
+              </a:schemeClr>
+            </a:solidFill>
+            <a:round/>
+          </a:ln>
+          <a:effectLst/>
+        </c:spPr>
+        <c:txPr>
+          <a:bodyPr rot="-60000000" spcFirstLastPara="1" vertOverflow="ellipsis" vert="horz" wrap="square" anchor="ctr" anchorCtr="1"/>
+          <a:lstStyle/>
+          <a:p>
+            <a:pPr>
+              <a:defRPr sz="900" b="0" i="0" u="none" strike="noStrike" kern="1200" baseline="0">
+                <a:solidFill>
+                  <a:schemeClr val="tx1">
+                    <a:lumMod val="65000"/>
+                    <a:lumOff val="35000"/>
+                  </a:schemeClr>
+                </a:solidFill>
+                <a:latin typeface="+mn-lt"/>
+                <a:ea typeface="+mn-ea"/>
+                <a:cs typeface="+mn-cs"/>
+              </a:defRPr>
+            </a:pPr>
+            <a:endParaRPr lang="cs-CZ"/>
+          </a:p>
+        </c:txPr>
+        <c:crossAx val="568825952"/>
+        <c:crosses val="autoZero"/>
+        <c:crossBetween val="midCat"/>
+      </c:valAx>
+      <c:valAx>
+        <c:axId val="568825952"/>
+        <c:scaling>
+          <c:orientation val="minMax"/>
+        </c:scaling>
+        <c:delete val="0"/>
+        <c:axPos val="l"/>
+        <c:majorGridlines>
+          <c:spPr>
+            <a:ln w="9525" cap="flat" cmpd="sng" algn="ctr">
+              <a:solidFill>
+                <a:schemeClr val="tx1">
+                  <a:lumMod val="15000"/>
+                  <a:lumOff val="85000"/>
+                </a:schemeClr>
+              </a:solidFill>
+              <a:round/>
+            </a:ln>
+            <a:effectLst/>
+          </c:spPr>
+        </c:majorGridlines>
+        <c:title>
+          <c:tx>
+            <c:rich>
+              <a:bodyPr rot="-5400000" spcFirstLastPara="1" vertOverflow="ellipsis" vert="horz" wrap="square" anchor="ctr" anchorCtr="1"/>
+              <a:lstStyle/>
+              <a:p>
+                <a:pPr>
+                  <a:defRPr sz="900" b="0" i="0" u="none" strike="noStrike" kern="1200" baseline="0">
+                    <a:solidFill>
+                      <a:schemeClr val="tx1">
+                        <a:lumMod val="65000"/>
+                        <a:lumOff val="35000"/>
+                      </a:schemeClr>
+                    </a:solidFill>
+                    <a:latin typeface="+mn-lt"/>
+                    <a:ea typeface="+mn-ea"/>
+                    <a:cs typeface="+mn-cs"/>
+                  </a:defRPr>
+                </a:pPr>
+                <a:r>
+                  <a:rPr lang="cs-CZ"/>
+                  <a:t>Výpočetní čas (ms)</a:t>
+                </a:r>
+              </a:p>
+            </c:rich>
+          </c:tx>
+          <c:overlay val="0"/>
+          <c:spPr>
+            <a:noFill/>
+            <a:ln>
+              <a:noFill/>
+            </a:ln>
+            <a:effectLst/>
+          </c:spPr>
+          <c:txPr>
+            <a:bodyPr rot="-5400000" spcFirstLastPara="1" vertOverflow="ellipsis" vert="horz" wrap="square" anchor="ctr" anchorCtr="1"/>
+            <a:lstStyle/>
+            <a:p>
+              <a:pPr>
+                <a:defRPr sz="900" b="0" i="0" u="none" strike="noStrike" kern="1200" baseline="0">
+                  <a:solidFill>
+                    <a:schemeClr val="tx1">
+                      <a:lumMod val="65000"/>
+                      <a:lumOff val="35000"/>
+                    </a:schemeClr>
+                  </a:solidFill>
+                  <a:latin typeface="+mn-lt"/>
+                  <a:ea typeface="+mn-ea"/>
+                  <a:cs typeface="+mn-cs"/>
+                </a:defRPr>
+              </a:pPr>
+              <a:endParaRPr lang="cs-CZ"/>
+            </a:p>
+          </c:txPr>
+        </c:title>
+        <c:numFmt formatCode="General" sourceLinked="1"/>
+        <c:majorTickMark val="out"/>
+        <c:minorTickMark val="none"/>
+        <c:tickLblPos val="nextTo"/>
+        <c:spPr>
+          <a:noFill/>
+          <a:ln>
+            <a:noFill/>
+          </a:ln>
+          <a:effectLst/>
+        </c:spPr>
+        <c:txPr>
+          <a:bodyPr rot="-60000000" spcFirstLastPara="1" vertOverflow="ellipsis" vert="horz" wrap="square" anchor="ctr" anchorCtr="1"/>
+          <a:lstStyle/>
+          <a:p>
+            <a:pPr>
+              <a:defRPr sz="900" b="0" i="0" u="none" strike="noStrike" kern="1200" baseline="0">
+                <a:solidFill>
+                  <a:schemeClr val="tx1">
+                    <a:lumMod val="65000"/>
+                    <a:lumOff val="35000"/>
+                  </a:schemeClr>
+                </a:solidFill>
+                <a:latin typeface="+mn-lt"/>
+                <a:ea typeface="+mn-ea"/>
+                <a:cs typeface="+mn-cs"/>
+              </a:defRPr>
+            </a:pPr>
+            <a:endParaRPr lang="cs-CZ"/>
+          </a:p>
+        </c:txPr>
+        <c:crossAx val="568833168"/>
+        <c:crosses val="autoZero"/>
+        <c:crossBetween val="midCat"/>
+        <c:majorUnit val="40000"/>
+      </c:valAx>
+      <c:spPr>
+        <a:noFill/>
+        <a:ln>
+          <a:noFill/>
+        </a:ln>
+        <a:effectLst/>
+      </c:spPr>
+    </c:plotArea>
+    <c:legend>
+      <c:legendPos val="b"/>
+      <c:overlay val="0"/>
+      <c:spPr>
+        <a:noFill/>
+        <a:ln>
+          <a:noFill/>
+        </a:ln>
+        <a:effectLst/>
+      </c:spPr>
+      <c:txPr>
+        <a:bodyPr rot="0" spcFirstLastPara="1" vertOverflow="ellipsis" vert="horz" wrap="square" anchor="ctr" anchorCtr="1"/>
+        <a:lstStyle/>
+        <a:p>
+          <a:pPr>
+            <a:defRPr sz="900" b="0" i="0" u="none" strike="noStrike" kern="1200" baseline="0">
+              <a:solidFill>
+                <a:schemeClr val="tx1">
+                  <a:lumMod val="65000"/>
+                  <a:lumOff val="35000"/>
+                </a:schemeClr>
+              </a:solidFill>
+              <a:latin typeface="+mn-lt"/>
+              <a:ea typeface="+mn-ea"/>
+              <a:cs typeface="+mn-cs"/>
+            </a:defRPr>
+          </a:pPr>
+          <a:endParaRPr lang="cs-CZ"/>
+        </a:p>
+      </c:txPr>
+    </c:legend>
+    <c:plotVisOnly val="1"/>
+    <c:dispBlanksAs val="gap"/>
+    <c:extLst>
+      <c:ext xmlns:c16r3="http://schemas.microsoft.com/office/drawing/2017/03/chart" uri="{56B9EC1D-385E-4148-901F-78D8002777C0}">
+        <c16r3:dataDisplayOptions16>
+          <c16r3:dispNaAsBlank val="1"/>
+        </c16r3:dataDisplayOptions16>
+      </c:ext>
+    </c:extLst>
+    <c:showDLblsOverMax val="0"/>
+  </c:chart>
+  <c:spPr>
+    <a:solidFill>
+      <a:schemeClr val="bg1"/>
+    </a:solidFill>
+    <a:ln w="9525" cap="flat" cmpd="sng" algn="ctr">
+      <a:solidFill>
+        <a:schemeClr val="tx1">
+          <a:lumMod val="15000"/>
+          <a:lumOff val="85000"/>
+        </a:schemeClr>
+      </a:solidFill>
+      <a:round/>
+    </a:ln>
+    <a:effectLst/>
+  </c:spPr>
+  <c:txPr>
+    <a:bodyPr/>
+    <a:lstStyle/>
+    <a:p>
+      <a:pPr>
+        <a:defRPr/>
+      </a:pPr>
+      <a:endParaRPr lang="cs-CZ"/>
+    </a:p>
+  </c:txPr>
+  <c:externalData r:id="rId3">
+    <c:autoUpdate val="0"/>
+  </c:externalData>
+</c:chartSpace>
+</file>
+
 <file path=word/charts/colors1.xml><?xml version="1.0" encoding="utf-8"?>
 <cs:colorStyle xmlns:cs="http://schemas.microsoft.com/office/drawing/2012/chartStyle" xmlns:a="http://schemas.openxmlformats.org/drawingml/2006/main" meth="cycle" id="10">
   <a:schemeClr val="accent1"/>
@@ -3379,7 +4442,549 @@
 </cs:colorStyle>
 </file>
 
+<file path=word/charts/colors2.xml><?xml version="1.0" encoding="utf-8"?>
+<cs:colorStyle xmlns:cs="http://schemas.microsoft.com/office/drawing/2012/chartStyle" xmlns:a="http://schemas.openxmlformats.org/drawingml/2006/main" meth="cycle" id="10">
+  <a:schemeClr val="accent1"/>
+  <a:schemeClr val="accent2"/>
+  <a:schemeClr val="accent3"/>
+  <a:schemeClr val="accent4"/>
+  <a:schemeClr val="accent5"/>
+  <a:schemeClr val="accent6"/>
+  <cs:variation/>
+  <cs:variation>
+    <a:lumMod val="60000"/>
+  </cs:variation>
+  <cs:variation>
+    <a:lumMod val="80000"/>
+    <a:lumOff val="20000"/>
+  </cs:variation>
+  <cs:variation>
+    <a:lumMod val="80000"/>
+  </cs:variation>
+  <cs:variation>
+    <a:lumMod val="60000"/>
+    <a:lumOff val="40000"/>
+  </cs:variation>
+  <cs:variation>
+    <a:lumMod val="50000"/>
+  </cs:variation>
+  <cs:variation>
+    <a:lumMod val="70000"/>
+    <a:lumOff val="30000"/>
+  </cs:variation>
+  <cs:variation>
+    <a:lumMod val="70000"/>
+  </cs:variation>
+  <cs:variation>
+    <a:lumMod val="50000"/>
+    <a:lumOff val="50000"/>
+  </cs:variation>
+</cs:colorStyle>
+</file>
+
 <file path=word/charts/style1.xml><?xml version="1.0" encoding="utf-8"?>
+<cs:chartStyle xmlns:cs="http://schemas.microsoft.com/office/drawing/2012/chartStyle" xmlns:a="http://schemas.openxmlformats.org/drawingml/2006/main" id="343">
+  <cs:axisTitle>
+    <cs:lnRef idx="0"/>
+    <cs:fillRef idx="0"/>
+    <cs:effectRef idx="0"/>
+    <cs:fontRef idx="minor">
+      <a:schemeClr val="tx1">
+        <a:lumMod val="65000"/>
+        <a:lumOff val="35000"/>
+      </a:schemeClr>
+    </cs:fontRef>
+    <cs:defRPr sz="900" kern="1200"/>
+  </cs:axisTitle>
+  <cs:categoryAxis>
+    <cs:lnRef idx="0"/>
+    <cs:fillRef idx="0"/>
+    <cs:effectRef idx="0"/>
+    <cs:fontRef idx="minor">
+      <a:schemeClr val="tx1">
+        <a:lumMod val="65000"/>
+        <a:lumOff val="35000"/>
+      </a:schemeClr>
+    </cs:fontRef>
+    <cs:spPr>
+      <a:ln w="12700" cap="flat" cmpd="sng" algn="ctr">
+        <a:solidFill>
+          <a:schemeClr val="tx1">
+            <a:lumMod val="15000"/>
+            <a:lumOff val="85000"/>
+          </a:schemeClr>
+        </a:solidFill>
+        <a:round/>
+      </a:ln>
+    </cs:spPr>
+    <cs:defRPr sz="900" kern="1200"/>
+  </cs:categoryAxis>
+  <cs:chartArea mods="allowNoFillOverride allowNoLineOverride">
+    <cs:lnRef idx="0"/>
+    <cs:fillRef idx="0"/>
+    <cs:effectRef idx="0"/>
+    <cs:fontRef idx="minor">
+      <a:schemeClr val="tx2"/>
+    </cs:fontRef>
+    <cs:spPr>
+      <a:solidFill>
+        <a:schemeClr val="bg1"/>
+      </a:solidFill>
+      <a:ln w="9525" cap="flat" cmpd="sng" algn="ctr">
+        <a:solidFill>
+          <a:schemeClr val="tx1">
+            <a:lumMod val="15000"/>
+            <a:lumOff val="85000"/>
+          </a:schemeClr>
+        </a:solidFill>
+        <a:round/>
+      </a:ln>
+    </cs:spPr>
+    <cs:defRPr sz="900" kern="1200"/>
+  </cs:chartArea>
+  <cs:dataLabel>
+    <cs:lnRef idx="0"/>
+    <cs:fillRef idx="0"/>
+    <cs:effectRef idx="0"/>
+    <cs:fontRef idx="minor">
+      <a:schemeClr val="tx1">
+        <a:lumMod val="75000"/>
+        <a:lumOff val="25000"/>
+      </a:schemeClr>
+    </cs:fontRef>
+    <cs:defRPr sz="900" kern="1200"/>
+  </cs:dataLabel>
+  <cs:dataLabelCallout>
+    <cs:lnRef idx="0"/>
+    <cs:fillRef idx="0"/>
+    <cs:effectRef idx="0"/>
+    <cs:fontRef idx="minor">
+      <a:schemeClr val="dk1">
+        <a:lumMod val="65000"/>
+        <a:lumOff val="35000"/>
+      </a:schemeClr>
+    </cs:fontRef>
+    <cs:spPr>
+      <a:solidFill>
+        <a:schemeClr val="lt1"/>
+      </a:solidFill>
+      <a:ln>
+        <a:solidFill>
+          <a:schemeClr val="dk1">
+            <a:lumMod val="25000"/>
+            <a:lumOff val="75000"/>
+          </a:schemeClr>
+        </a:solidFill>
+      </a:ln>
+    </cs:spPr>
+    <cs:defRPr sz="900" kern="1200"/>
+    <cs:bodyPr rot="0" spcFirstLastPara="1" vertOverflow="clip" horzOverflow="clip" vert="horz" wrap="square" lIns="36576" tIns="18288" rIns="36576" bIns="18288" anchor="ctr" anchorCtr="1">
+      <a:spAutoFit/>
+    </cs:bodyPr>
+  </cs:dataLabelCallout>
+  <cs:dataPoint>
+    <cs:lnRef idx="0"/>
+    <cs:fillRef idx="3">
+      <cs:styleClr val="auto"/>
+    </cs:fillRef>
+    <cs:effectRef idx="3"/>
+    <cs:fontRef idx="minor">
+      <a:schemeClr val="tx1"/>
+    </cs:fontRef>
+  </cs:dataPoint>
+  <cs:dataPoint3D>
+    <cs:lnRef idx="0"/>
+    <cs:fillRef idx="3">
+      <cs:styleClr val="auto"/>
+    </cs:fillRef>
+    <cs:effectRef idx="3"/>
+    <cs:fontRef idx="minor">
+      <a:schemeClr val="tx1"/>
+    </cs:fontRef>
+  </cs:dataPoint3D>
+  <cs:dataPointLine>
+    <cs:lnRef idx="0">
+      <cs:styleClr val="auto"/>
+    </cs:lnRef>
+    <cs:fillRef idx="3"/>
+    <cs:effectRef idx="3"/>
+    <cs:fontRef idx="minor">
+      <a:schemeClr val="tx1"/>
+    </cs:fontRef>
+    <cs:spPr>
+      <a:ln w="9525" cap="rnd">
+        <a:solidFill>
+          <a:schemeClr val="phClr"/>
+        </a:solidFill>
+        <a:round/>
+      </a:ln>
+    </cs:spPr>
+  </cs:dataPointLine>
+  <cs:dataPointMarker>
+    <cs:lnRef idx="0">
+      <cs:styleClr val="auto"/>
+    </cs:lnRef>
+    <cs:fillRef idx="3">
+      <cs:styleClr val="auto"/>
+    </cs:fillRef>
+    <cs:effectRef idx="3"/>
+    <cs:fontRef idx="minor">
+      <a:schemeClr val="tx1"/>
+    </cs:fontRef>
+    <cs:spPr>
+      <a:ln w="9525" cap="rnd">
+        <a:solidFill>
+          <a:schemeClr val="phClr"/>
+        </a:solidFill>
+        <a:round/>
+      </a:ln>
+    </cs:spPr>
+  </cs:dataPointMarker>
+  <cs:dataPointMarkerLayout symbol="circle" size="6"/>
+  <cs:dataPointWireframe>
+    <cs:lnRef idx="0">
+      <cs:styleClr val="auto"/>
+    </cs:lnRef>
+    <cs:fillRef idx="3"/>
+    <cs:effectRef idx="3"/>
+    <cs:fontRef idx="minor">
+      <a:schemeClr val="tx1"/>
+    </cs:fontRef>
+    <cs:spPr>
+      <a:ln w="9525" cap="rnd">
+        <a:solidFill>
+          <a:schemeClr val="phClr"/>
+        </a:solidFill>
+        <a:round/>
+      </a:ln>
+    </cs:spPr>
+  </cs:dataPointWireframe>
+  <cs:dataTable>
+    <cs:lnRef idx="0"/>
+    <cs:fillRef idx="0"/>
+    <cs:effectRef idx="0"/>
+    <cs:fontRef idx="minor">
+      <a:schemeClr val="tx1">
+        <a:lumMod val="65000"/>
+        <a:lumOff val="35000"/>
+      </a:schemeClr>
+    </cs:fontRef>
+    <cs:spPr>
+      <a:noFill/>
+      <a:ln w="9525" cap="flat" cmpd="sng" algn="ctr">
+        <a:solidFill>
+          <a:schemeClr val="tx1">
+            <a:lumMod val="15000"/>
+            <a:lumOff val="85000"/>
+          </a:schemeClr>
+        </a:solidFill>
+        <a:round/>
+      </a:ln>
+    </cs:spPr>
+    <cs:defRPr sz="900" kern="1200"/>
+  </cs:dataTable>
+  <cs:downBar>
+    <cs:lnRef idx="0"/>
+    <cs:fillRef idx="0"/>
+    <cs:effectRef idx="0"/>
+    <cs:fontRef idx="minor">
+      <a:schemeClr val="dk1"/>
+    </cs:fontRef>
+    <cs:spPr>
+      <a:solidFill>
+        <a:schemeClr val="dk1">
+          <a:lumMod val="65000"/>
+          <a:lumOff val="35000"/>
+        </a:schemeClr>
+      </a:solidFill>
+      <a:ln w="9525">
+        <a:solidFill>
+          <a:schemeClr val="tx1">
+            <a:lumMod val="65000"/>
+            <a:lumOff val="35000"/>
+          </a:schemeClr>
+        </a:solidFill>
+      </a:ln>
+    </cs:spPr>
+  </cs:downBar>
+  <cs:dropLine>
+    <cs:lnRef idx="0"/>
+    <cs:fillRef idx="0"/>
+    <cs:effectRef idx="0"/>
+    <cs:fontRef idx="minor">
+      <a:schemeClr val="tx1"/>
+    </cs:fontRef>
+    <cs:spPr>
+      <a:ln w="9525" cap="flat" cmpd="sng" algn="ctr">
+        <a:solidFill>
+          <a:schemeClr val="tx1">
+            <a:lumMod val="35000"/>
+            <a:lumOff val="65000"/>
+          </a:schemeClr>
+        </a:solidFill>
+        <a:round/>
+      </a:ln>
+    </cs:spPr>
+  </cs:dropLine>
+  <cs:errorBar>
+    <cs:lnRef idx="0"/>
+    <cs:fillRef idx="0"/>
+    <cs:effectRef idx="0"/>
+    <cs:fontRef idx="minor">
+      <a:schemeClr val="tx1"/>
+    </cs:fontRef>
+    <cs:spPr>
+      <a:ln w="9525" cap="flat" cmpd="sng" algn="ctr">
+        <a:solidFill>
+          <a:schemeClr val="tx1">
+            <a:lumMod val="65000"/>
+            <a:lumOff val="35000"/>
+          </a:schemeClr>
+        </a:solidFill>
+        <a:round/>
+      </a:ln>
+    </cs:spPr>
+  </cs:errorBar>
+  <cs:floor>
+    <cs:lnRef idx="0"/>
+    <cs:fillRef idx="0"/>
+    <cs:effectRef idx="0"/>
+    <cs:fontRef idx="minor">
+      <a:schemeClr val="lt1"/>
+    </cs:fontRef>
+  </cs:floor>
+  <cs:gridlineMajor>
+    <cs:lnRef idx="0"/>
+    <cs:fillRef idx="0"/>
+    <cs:effectRef idx="0"/>
+    <cs:fontRef idx="minor">
+      <a:schemeClr val="tx1"/>
+    </cs:fontRef>
+    <cs:spPr>
+      <a:ln w="9525" cap="flat" cmpd="sng" algn="ctr">
+        <a:solidFill>
+          <a:schemeClr val="tx1">
+            <a:lumMod val="15000"/>
+            <a:lumOff val="85000"/>
+          </a:schemeClr>
+        </a:solidFill>
+        <a:round/>
+      </a:ln>
+    </cs:spPr>
+  </cs:gridlineMajor>
+  <cs:gridlineMinor>
+    <cs:lnRef idx="0"/>
+    <cs:fillRef idx="0"/>
+    <cs:effectRef idx="0"/>
+    <cs:fontRef idx="minor">
+      <a:schemeClr val="tx1"/>
+    </cs:fontRef>
+    <cs:spPr>
+      <a:ln w="9525" cap="flat" cmpd="sng" algn="ctr">
+        <a:solidFill>
+          <a:schemeClr val="tx1">
+            <a:lumMod val="5000"/>
+            <a:lumOff val="95000"/>
+          </a:schemeClr>
+        </a:solidFill>
+        <a:round/>
+      </a:ln>
+    </cs:spPr>
+  </cs:gridlineMinor>
+  <cs:hiLoLine>
+    <cs:lnRef idx="0"/>
+    <cs:fillRef idx="0"/>
+    <cs:effectRef idx="0"/>
+    <cs:fontRef idx="minor">
+      <a:schemeClr val="tx1"/>
+    </cs:fontRef>
+    <cs:spPr>
+      <a:ln w="9525" cap="flat" cmpd="sng" algn="ctr">
+        <a:solidFill>
+          <a:schemeClr val="tx1">
+            <a:lumMod val="75000"/>
+            <a:lumOff val="25000"/>
+          </a:schemeClr>
+        </a:solidFill>
+        <a:round/>
+      </a:ln>
+    </cs:spPr>
+  </cs:hiLoLine>
+  <cs:leaderLine>
+    <cs:lnRef idx="0"/>
+    <cs:fillRef idx="0"/>
+    <cs:effectRef idx="0"/>
+    <cs:fontRef idx="minor">
+      <a:schemeClr val="tx1"/>
+    </cs:fontRef>
+    <cs:spPr>
+      <a:ln w="9525" cap="flat" cmpd="sng" algn="ctr">
+        <a:solidFill>
+          <a:schemeClr val="tx1">
+            <a:lumMod val="35000"/>
+            <a:lumOff val="65000"/>
+          </a:schemeClr>
+        </a:solidFill>
+        <a:round/>
+      </a:ln>
+    </cs:spPr>
+  </cs:leaderLine>
+  <cs:legend>
+    <cs:lnRef idx="0"/>
+    <cs:fillRef idx="0"/>
+    <cs:effectRef idx="0"/>
+    <cs:fontRef idx="minor">
+      <a:schemeClr val="tx1">
+        <a:lumMod val="65000"/>
+        <a:lumOff val="35000"/>
+      </a:schemeClr>
+    </cs:fontRef>
+    <cs:defRPr sz="900" kern="1200"/>
+  </cs:legend>
+  <cs:plotArea>
+    <cs:lnRef idx="0"/>
+    <cs:fillRef idx="0"/>
+    <cs:effectRef idx="0"/>
+    <cs:fontRef idx="minor">
+      <a:schemeClr val="lt1"/>
+    </cs:fontRef>
+  </cs:plotArea>
+  <cs:plotArea3D>
+    <cs:lnRef idx="0"/>
+    <cs:fillRef idx="0"/>
+    <cs:effectRef idx="0"/>
+    <cs:fontRef idx="minor">
+      <a:schemeClr val="lt1"/>
+    </cs:fontRef>
+  </cs:plotArea3D>
+  <cs:seriesAxis>
+    <cs:lnRef idx="0"/>
+    <cs:fillRef idx="0"/>
+    <cs:effectRef idx="0"/>
+    <cs:fontRef idx="minor">
+      <a:schemeClr val="tx1">
+        <a:lumMod val="65000"/>
+        <a:lumOff val="35000"/>
+      </a:schemeClr>
+    </cs:fontRef>
+    <cs:spPr>
+      <a:ln w="12700" cap="flat" cmpd="sng" algn="ctr">
+        <a:solidFill>
+          <a:schemeClr val="tx1">
+            <a:lumMod val="15000"/>
+            <a:lumOff val="85000"/>
+          </a:schemeClr>
+        </a:solidFill>
+        <a:round/>
+      </a:ln>
+    </cs:spPr>
+    <cs:defRPr sz="900" kern="1200"/>
+  </cs:seriesAxis>
+  <cs:seriesLine>
+    <cs:lnRef idx="0"/>
+    <cs:fillRef idx="0"/>
+    <cs:effectRef idx="0"/>
+    <cs:fontRef idx="minor">
+      <a:schemeClr val="tx1"/>
+    </cs:fontRef>
+    <cs:spPr>
+      <a:ln w="9525" cap="flat" cmpd="sng" algn="ctr">
+        <a:solidFill>
+          <a:schemeClr val="tx1">
+            <a:lumMod val="35000"/>
+            <a:lumOff val="65000"/>
+          </a:schemeClr>
+        </a:solidFill>
+        <a:round/>
+      </a:ln>
+    </cs:spPr>
+  </cs:seriesLine>
+  <cs:title>
+    <cs:lnRef idx="0"/>
+    <cs:fillRef idx="0"/>
+    <cs:effectRef idx="0"/>
+    <cs:fontRef idx="minor">
+      <a:schemeClr val="tx1">
+        <a:lumMod val="65000"/>
+        <a:lumOff val="35000"/>
+      </a:schemeClr>
+    </cs:fontRef>
+    <cs:defRPr sz="1600" b="1" kern="1200" baseline="0"/>
+  </cs:title>
+  <cs:trendline>
+    <cs:lnRef idx="0">
+      <cs:styleClr val="auto"/>
+    </cs:lnRef>
+    <cs:fillRef idx="0"/>
+    <cs:effectRef idx="0"/>
+    <cs:fontRef idx="minor">
+      <a:schemeClr val="lt1"/>
+    </cs:fontRef>
+    <cs:spPr>
+      <a:ln w="19050" cap="rnd">
+        <a:solidFill>
+          <a:schemeClr val="phClr"/>
+        </a:solidFill>
+      </a:ln>
+    </cs:spPr>
+  </cs:trendline>
+  <cs:trendlineLabel>
+    <cs:lnRef idx="0"/>
+    <cs:fillRef idx="0"/>
+    <cs:effectRef idx="0"/>
+    <cs:fontRef idx="minor">
+      <a:schemeClr val="tx1">
+        <a:lumMod val="65000"/>
+        <a:lumOff val="35000"/>
+      </a:schemeClr>
+    </cs:fontRef>
+    <cs:defRPr sz="900" kern="1200"/>
+  </cs:trendlineLabel>
+  <cs:upBar>
+    <cs:lnRef idx="0"/>
+    <cs:fillRef idx="0"/>
+    <cs:effectRef idx="0"/>
+    <cs:fontRef idx="minor">
+      <a:schemeClr val="dk1"/>
+    </cs:fontRef>
+    <cs:spPr>
+      <a:solidFill>
+        <a:schemeClr val="lt1"/>
+      </a:solidFill>
+      <a:ln w="9525">
+        <a:solidFill>
+          <a:schemeClr val="tx1">
+            <a:lumMod val="15000"/>
+            <a:lumOff val="85000"/>
+          </a:schemeClr>
+        </a:solidFill>
+      </a:ln>
+    </cs:spPr>
+  </cs:upBar>
+  <cs:valueAxis>
+    <cs:lnRef idx="0"/>
+    <cs:fillRef idx="0"/>
+    <cs:effectRef idx="0"/>
+    <cs:fontRef idx="minor">
+      <a:schemeClr val="tx1">
+        <a:lumMod val="65000"/>
+        <a:lumOff val="35000"/>
+      </a:schemeClr>
+    </cs:fontRef>
+    <cs:defRPr sz="900" kern="1200"/>
+  </cs:valueAxis>
+  <cs:wall>
+    <cs:lnRef idx="0"/>
+    <cs:fillRef idx="0"/>
+    <cs:effectRef idx="0"/>
+    <cs:fontRef idx="minor">
+      <a:schemeClr val="lt1"/>
+    </cs:fontRef>
+  </cs:wall>
+</cs:chartStyle>
+</file>
+
+<file path=word/charts/style2.xml><?xml version="1.0" encoding="utf-8"?>
 <cs:chartStyle xmlns:cs="http://schemas.microsoft.com/office/drawing/2012/chartStyle" xmlns:a="http://schemas.openxmlformats.org/drawingml/2006/main" id="343">
   <cs:axisTitle>
     <cs:lnRef idx="0"/>
@@ -4181,7 +5786,7 @@
 </file>
 
 <file path=customXml/itemProps1.xml><?xml version="1.0" encoding="utf-8"?>
-<ds:datastoreItem xmlns:ds="http://schemas.openxmlformats.org/officeDocument/2006/customXml" ds:itemID="{43FD678E-68E9-4A51-A3C9-9B95DD9BA2D7}">
+<ds:datastoreItem xmlns:ds="http://schemas.openxmlformats.org/officeDocument/2006/customXml" ds:itemID="{4E58CF3D-D521-4D85-B8FD-BC30D99ED793}">
   <ds:schemaRefs>
     <ds:schemaRef ds:uri="http://schemas.openxmlformats.org/officeDocument/2006/bibliography"/>
   </ds:schemaRefs>

</xml_diff>